<commit_message>
Documentation update and minor fixes to JinxPad editor
Miscelleneous documentation updates
Fixed save on exit when no filename has been assigned.
Fixed missing last line in editor.
</commit_message>
<xml_diff>
--- a/Docs/LibCore.docx
+++ b/Docs/LibCore.docx
@@ -6,32 +6,29 @@
       <w:pPr>
         <w:pStyle w:val="Title"/>
       </w:pPr>
-      <w:r>
-        <w:t>Jinx</w:t>
-      </w:r>
-      <w:r>
-        <w:t xml:space="preserve"> </w:t>
-      </w:r>
-      <w:r>
-        <w:t>Core Library</w:t>
-      </w:r>
-    </w:p>
-    <w:p>
-      <w:pPr>
-        <w:pStyle w:val="Heading1"/>
-      </w:pPr>
-      <w:r>
-        <w:t>Using the Core Library</w:t>
-      </w:r>
-    </w:p>
-    <w:p>
-      <w:r>
-        <w:t>The Jinx core library contains a number of functions that are generally useful, such as outputting debug text and ma</w:t>
-      </w:r>
       <w:bookmarkStart w:id="0" w:name="_GoBack"/>
       <w:bookmarkEnd w:id="0"/>
       <w:r>
-        <w:t>nipulating collections.  To use the core library in a Jinx script, you must add the following text to the beginning of your script:</w:t>
+        <w:t>Jinx</w:t>
+      </w:r>
+      <w:r>
+        <w:t xml:space="preserve"> </w:t>
+      </w:r>
+      <w:r>
+        <w:t>Core Library</w:t>
+      </w:r>
+    </w:p>
+    <w:p>
+      <w:pPr>
+        <w:pStyle w:val="Heading1"/>
+      </w:pPr>
+      <w:r>
+        <w:t>Using the Core Library</w:t>
+      </w:r>
+    </w:p>
+    <w:p>
+      <w:r>
+        <w:t>The Jinx core library contains a number of functions that are generally useful, such as outputting debug text and manipulating collections.  To use the core library in a Jinx script, you must add the following text to the beginning of your script:</w:t>
       </w:r>
     </w:p>
     <w:p>
@@ -555,78 +552,78 @@
       </w:pPr>
       <w:proofErr w:type="gramStart"/>
       <w:r>
+        <w:t>function</w:t>
+      </w:r>
+      <w:proofErr w:type="gramEnd"/>
+      <w:r>
+        <w:t xml:space="preserve"> </w:t>
+      </w:r>
+      <w:r>
+        <w:rPr>
+          <w:color w:val="7030A0"/>
+        </w:rPr>
+        <w:t xml:space="preserve">remove </w:t>
+      </w:r>
+      <w:r>
+        <w:rPr>
+          <w:color w:val="auto"/>
+        </w:rPr>
+        <w:t>{indices}</w:t>
+      </w:r>
+      <w:r>
+        <w:t xml:space="preserve"> </w:t>
+      </w:r>
+      <w:r>
+        <w:rPr>
+          <w:color w:val="7030A0"/>
+        </w:rPr>
+        <w:t xml:space="preserve">from </w:t>
+      </w:r>
+      <w:r>
+        <w:rPr>
+          <w:color w:val="auto"/>
+        </w:rPr>
+        <w:t>{</w:t>
+      </w:r>
+      <w:proofErr w:type="spellStart"/>
+      <w:r>
+        <w:rPr>
+          <w:color w:val="auto"/>
+        </w:rPr>
+        <w:t>coll</w:t>
+      </w:r>
+      <w:proofErr w:type="spellEnd"/>
+      <w:r>
+        <w:rPr>
+          <w:color w:val="auto"/>
+        </w:rPr>
+        <w:t>}</w:t>
+      </w:r>
+    </w:p>
+    <w:p>
+      <w:r>
+        <w:t xml:space="preserve">Remove from existing collection using indices.  If a collection is passed to the parameter indices, the values in the collection are assumed to be indices.  Otherwise, the parameter </w:t>
+      </w:r>
+      <w:r>
+        <w:t xml:space="preserve">value </w:t>
+      </w:r>
+      <w:r>
+        <w:t xml:space="preserve">itself is </w:t>
+      </w:r>
+      <w:r>
+        <w:t xml:space="preserve">assumed to be </w:t>
+      </w:r>
+      <w:r>
+        <w:t>the index.</w:t>
+      </w:r>
+    </w:p>
+    <w:p>
+      <w:pPr>
+        <w:pStyle w:val="Heading2"/>
+      </w:pPr>
+      <w:proofErr w:type="gramStart"/>
+      <w:r>
         <w:lastRenderedPageBreak/>
-        <w:t>function</w:t>
-      </w:r>
-      <w:proofErr w:type="gramEnd"/>
-      <w:r>
-        <w:t xml:space="preserve"> </w:t>
-      </w:r>
-      <w:r>
-        <w:rPr>
-          <w:color w:val="7030A0"/>
-        </w:rPr>
-        <w:t xml:space="preserve">remove </w:t>
-      </w:r>
-      <w:r>
-        <w:rPr>
-          <w:color w:val="auto"/>
-        </w:rPr>
-        <w:t>{indices}</w:t>
-      </w:r>
-      <w:r>
-        <w:t xml:space="preserve"> </w:t>
-      </w:r>
-      <w:r>
-        <w:rPr>
-          <w:color w:val="7030A0"/>
-        </w:rPr>
-        <w:t xml:space="preserve">from </w:t>
-      </w:r>
-      <w:r>
-        <w:rPr>
-          <w:color w:val="auto"/>
-        </w:rPr>
-        <w:t>{</w:t>
-      </w:r>
-      <w:proofErr w:type="spellStart"/>
-      <w:r>
-        <w:rPr>
-          <w:color w:val="auto"/>
-        </w:rPr>
-        <w:t>coll</w:t>
-      </w:r>
-      <w:proofErr w:type="spellEnd"/>
-      <w:r>
-        <w:rPr>
-          <w:color w:val="auto"/>
-        </w:rPr>
-        <w:t>}</w:t>
-      </w:r>
-    </w:p>
-    <w:p>
-      <w:r>
-        <w:t xml:space="preserve">Remove from existing collection using indices.  If a collection is passed to the parameter indices, the values in the collection are assumed to be indices.  Otherwise, the parameter </w:t>
-      </w:r>
-      <w:r>
-        <w:t xml:space="preserve">value </w:t>
-      </w:r>
-      <w:r>
-        <w:t xml:space="preserve">itself is </w:t>
-      </w:r>
-      <w:r>
-        <w:t xml:space="preserve">assumed to be </w:t>
-      </w:r>
-      <w:r>
-        <w:t>the index.</w:t>
-      </w:r>
-    </w:p>
-    <w:p>
-      <w:pPr>
-        <w:pStyle w:val="Heading2"/>
-      </w:pPr>
-      <w:proofErr w:type="gramStart"/>
-      <w:r>
         <w:t>function</w:t>
       </w:r>
       <w:proofErr w:type="gramEnd"/>
@@ -1486,6 +1483,10 @@
   <w:style w:type="paragraph" w:default="1" w:styleId="Normal">
     <w:name w:val="Normal"/>
     <w:qFormat/>
+    <w:rsid w:val="00660D89"/>
+    <w:rPr>
+      <w:rFonts w:ascii="Trebuchet MS" w:hAnsi="Trebuchet MS"/>
+    </w:rPr>
   </w:style>
   <w:style w:type="paragraph" w:styleId="Heading1">
     <w:name w:val="heading 1"/>
@@ -1494,7 +1495,7 @@
     <w:link w:val="Heading1Char"/>
     <w:uiPriority w:val="9"/>
     <w:qFormat/>
-    <w:rsid w:val="00E92A66"/>
+    <w:rsid w:val="00660D89"/>
     <w:pPr>
       <w:keepNext/>
       <w:keepLines/>
@@ -1502,10 +1503,10 @@
       <w:outlineLvl w:val="0"/>
     </w:pPr>
     <w:rPr>
-      <w:rFonts w:asciiTheme="majorHAnsi" w:eastAsiaTheme="majorEastAsia" w:hAnsiTheme="majorHAnsi" w:cstheme="majorBidi"/>
+      <w:rFonts w:eastAsiaTheme="majorEastAsia" w:cstheme="majorBidi"/>
       <w:b/>
       <w:bCs/>
-      <w:color w:val="365F91" w:themeColor="accent1" w:themeShade="BF"/>
+      <w:color w:val="5F497A" w:themeColor="accent4" w:themeShade="BF"/>
       <w:sz w:val="28"/>
       <w:szCs w:val="28"/>
     </w:rPr>
@@ -1518,7 +1519,7 @@
     <w:uiPriority w:val="9"/>
     <w:unhideWhenUsed/>
     <w:qFormat/>
-    <w:rsid w:val="008A3FE6"/>
+    <w:rsid w:val="00660D89"/>
     <w:pPr>
       <w:keepNext/>
       <w:keepLines/>
@@ -1526,10 +1527,10 @@
       <w:outlineLvl w:val="1"/>
     </w:pPr>
     <w:rPr>
-      <w:rFonts w:asciiTheme="majorHAnsi" w:eastAsiaTheme="majorEastAsia" w:hAnsiTheme="majorHAnsi" w:cstheme="majorBidi"/>
+      <w:rFonts w:eastAsiaTheme="majorEastAsia" w:cstheme="majorBidi"/>
       <w:b/>
       <w:bCs/>
-      <w:color w:val="4F81BD" w:themeColor="accent1"/>
+      <w:color w:val="5F497A" w:themeColor="accent4" w:themeShade="BF"/>
       <w:sz w:val="26"/>
       <w:szCs w:val="26"/>
     </w:rPr>
@@ -1542,7 +1543,7 @@
     <w:uiPriority w:val="9"/>
     <w:unhideWhenUsed/>
     <w:qFormat/>
-    <w:rsid w:val="007C32FB"/>
+    <w:rsid w:val="00660D89"/>
     <w:pPr>
       <w:keepNext/>
       <w:keepLines/>
@@ -1550,10 +1551,11 @@
       <w:outlineLvl w:val="2"/>
     </w:pPr>
     <w:rPr>
-      <w:rFonts w:asciiTheme="majorHAnsi" w:eastAsiaTheme="majorEastAsia" w:hAnsiTheme="majorHAnsi" w:cstheme="majorBidi"/>
+      <w:rFonts w:eastAsiaTheme="majorEastAsia" w:cstheme="majorBidi"/>
       <w:b/>
       <w:bCs/>
-      <w:color w:val="4F81BD" w:themeColor="accent1"/>
+      <w:noProof/>
+      <w:color w:val="5F497A" w:themeColor="accent4" w:themeShade="BF"/>
     </w:rPr>
   </w:style>
   <w:style w:type="paragraph" w:styleId="Heading4">
@@ -1564,7 +1566,7 @@
     <w:uiPriority w:val="9"/>
     <w:unhideWhenUsed/>
     <w:qFormat/>
-    <w:rsid w:val="00E153BA"/>
+    <w:rsid w:val="00660D89"/>
     <w:pPr>
       <w:keepNext/>
       <w:keepLines/>
@@ -1572,10 +1574,11 @@
       <w:outlineLvl w:val="3"/>
     </w:pPr>
     <w:rPr>
-      <w:rFonts w:asciiTheme="majorHAnsi" w:eastAsiaTheme="majorEastAsia" w:hAnsiTheme="majorHAnsi" w:cstheme="majorBidi"/>
+      <w:rFonts w:eastAsiaTheme="majorEastAsia" w:cstheme="majorBidi"/>
       <w:i/>
       <w:iCs/>
-      <w:color w:val="365F91" w:themeColor="accent1" w:themeShade="BF"/>
+      <w:noProof/>
+      <w:color w:val="5F497A" w:themeColor="accent4" w:themeShade="BF"/>
     </w:rPr>
   </w:style>
   <w:style w:type="character" w:default="1" w:styleId="DefaultParagraphFont">
@@ -1612,7 +1615,7 @@
     <w:link w:val="TitleChar"/>
     <w:uiPriority w:val="10"/>
     <w:qFormat/>
-    <w:rsid w:val="00E92A66"/>
+    <w:rsid w:val="00660D89"/>
     <w:pPr>
       <w:pBdr>
         <w:bottom w:val="single" w:sz="8" w:space="4" w:color="4F81BD" w:themeColor="accent1"/>
@@ -1621,8 +1624,8 @@
       <w:contextualSpacing/>
     </w:pPr>
     <w:rPr>
-      <w:rFonts w:asciiTheme="majorHAnsi" w:eastAsiaTheme="majorEastAsia" w:hAnsiTheme="majorHAnsi" w:cstheme="majorBidi"/>
-      <w:color w:val="17365D" w:themeColor="text2" w:themeShade="BF"/>
+      <w:rFonts w:eastAsiaTheme="majorEastAsia" w:cstheme="majorBidi"/>
+      <w:color w:val="5F497A" w:themeColor="accent4" w:themeShade="BF"/>
       <w:spacing w:val="5"/>
       <w:kern w:val="28"/>
       <w:sz w:val="52"/>
@@ -1634,10 +1637,10 @@
     <w:basedOn w:val="DefaultParagraphFont"/>
     <w:link w:val="Title"/>
     <w:uiPriority w:val="10"/>
-    <w:rsid w:val="00E92A66"/>
+    <w:rsid w:val="00660D89"/>
     <w:rPr>
-      <w:rFonts w:asciiTheme="majorHAnsi" w:eastAsiaTheme="majorEastAsia" w:hAnsiTheme="majorHAnsi" w:cstheme="majorBidi"/>
-      <w:color w:val="17365D" w:themeColor="text2" w:themeShade="BF"/>
+      <w:rFonts w:ascii="Trebuchet MS" w:eastAsiaTheme="majorEastAsia" w:hAnsi="Trebuchet MS" w:cstheme="majorBidi"/>
+      <w:color w:val="5F497A" w:themeColor="accent4" w:themeShade="BF"/>
       <w:spacing w:val="5"/>
       <w:kern w:val="28"/>
       <w:sz w:val="52"/>
@@ -1649,12 +1652,12 @@
     <w:basedOn w:val="DefaultParagraphFont"/>
     <w:link w:val="Heading1"/>
     <w:uiPriority w:val="9"/>
-    <w:rsid w:val="00E92A66"/>
+    <w:rsid w:val="00660D89"/>
     <w:rPr>
-      <w:rFonts w:asciiTheme="majorHAnsi" w:eastAsiaTheme="majorEastAsia" w:hAnsiTheme="majorHAnsi" w:cstheme="majorBidi"/>
+      <w:rFonts w:ascii="Trebuchet MS" w:eastAsiaTheme="majorEastAsia" w:hAnsi="Trebuchet MS" w:cstheme="majorBidi"/>
       <w:b/>
       <w:bCs/>
-      <w:color w:val="365F91" w:themeColor="accent1" w:themeShade="BF"/>
+      <w:color w:val="5F497A" w:themeColor="accent4" w:themeShade="BF"/>
       <w:sz w:val="28"/>
       <w:szCs w:val="28"/>
     </w:rPr>
@@ -1664,7 +1667,7 @@
     <w:basedOn w:val="Normal"/>
     <w:uiPriority w:val="34"/>
     <w:qFormat/>
-    <w:rsid w:val="00E92A66"/>
+    <w:rsid w:val="00660D89"/>
     <w:pPr>
       <w:ind w:left="720"/>
       <w:contextualSpacing/>
@@ -1675,12 +1678,12 @@
     <w:basedOn w:val="DefaultParagraphFont"/>
     <w:link w:val="Heading2"/>
     <w:uiPriority w:val="9"/>
-    <w:rsid w:val="008A3FE6"/>
+    <w:rsid w:val="00660D89"/>
     <w:rPr>
-      <w:rFonts w:asciiTheme="majorHAnsi" w:eastAsiaTheme="majorEastAsia" w:hAnsiTheme="majorHAnsi" w:cstheme="majorBidi"/>
+      <w:rFonts w:ascii="Trebuchet MS" w:eastAsiaTheme="majorEastAsia" w:hAnsi="Trebuchet MS" w:cstheme="majorBidi"/>
       <w:b/>
       <w:bCs/>
-      <w:color w:val="4F81BD" w:themeColor="accent1"/>
+      <w:color w:val="5F497A" w:themeColor="accent4" w:themeShade="BF"/>
       <w:sz w:val="26"/>
       <w:szCs w:val="26"/>
     </w:rPr>
@@ -1690,7 +1693,7 @@
     <w:basedOn w:val="Normal"/>
     <w:link w:val="CodeChar"/>
     <w:qFormat/>
-    <w:rsid w:val="00121148"/>
+    <w:rsid w:val="00660D89"/>
     <w:pPr>
       <w:spacing w:line="240" w:lineRule="auto"/>
       <w:contextualSpacing/>
@@ -1725,7 +1728,7 @@
     <w:name w:val="Code Char"/>
     <w:basedOn w:val="DefaultParagraphFont"/>
     <w:link w:val="Code"/>
-    <w:rsid w:val="00121148"/>
+    <w:rsid w:val="00660D89"/>
     <w:rPr>
       <w:rFonts w:ascii="Consolas" w:hAnsi="Consolas" w:cs="Consolas"/>
       <w:noProof/>
@@ -2018,12 +2021,13 @@
     <w:basedOn w:val="DefaultParagraphFont"/>
     <w:link w:val="Heading3"/>
     <w:uiPriority w:val="9"/>
-    <w:rsid w:val="007C32FB"/>
+    <w:rsid w:val="00660D89"/>
     <w:rPr>
-      <w:rFonts w:asciiTheme="majorHAnsi" w:eastAsiaTheme="majorEastAsia" w:hAnsiTheme="majorHAnsi" w:cstheme="majorBidi"/>
+      <w:rFonts w:ascii="Trebuchet MS" w:eastAsiaTheme="majorEastAsia" w:hAnsi="Trebuchet MS" w:cstheme="majorBidi"/>
       <w:b/>
       <w:bCs/>
-      <w:color w:val="4F81BD" w:themeColor="accent1"/>
+      <w:noProof/>
+      <w:color w:val="5F497A" w:themeColor="accent4" w:themeShade="BF"/>
     </w:rPr>
   </w:style>
   <w:style w:type="character" w:customStyle="1" w:styleId="Heading4Char">
@@ -2031,19 +2035,20 @@
     <w:basedOn w:val="DefaultParagraphFont"/>
     <w:link w:val="Heading4"/>
     <w:uiPriority w:val="9"/>
-    <w:rsid w:val="00E153BA"/>
+    <w:rsid w:val="00660D89"/>
     <w:rPr>
-      <w:rFonts w:asciiTheme="majorHAnsi" w:eastAsiaTheme="majorEastAsia" w:hAnsiTheme="majorHAnsi" w:cstheme="majorBidi"/>
+      <w:rFonts w:ascii="Trebuchet MS" w:eastAsiaTheme="majorEastAsia" w:hAnsi="Trebuchet MS" w:cstheme="majorBidi"/>
       <w:i/>
       <w:iCs/>
-      <w:color w:val="365F91" w:themeColor="accent1" w:themeShade="BF"/>
+      <w:noProof/>
+      <w:color w:val="5F497A" w:themeColor="accent4" w:themeShade="BF"/>
     </w:rPr>
   </w:style>
   <w:style w:type="paragraph" w:styleId="NoSpacing">
     <w:name w:val="No Spacing"/>
     <w:uiPriority w:val="1"/>
     <w:qFormat/>
-    <w:rsid w:val="00A14BA2"/>
+    <w:rsid w:val="00660D89"/>
     <w:pPr>
       <w:spacing w:after="0" w:line="240" w:lineRule="auto"/>
     </w:pPr>
@@ -2210,6 +2215,10 @@
   <w:style w:type="paragraph" w:default="1" w:styleId="Normal">
     <w:name w:val="Normal"/>
     <w:qFormat/>
+    <w:rsid w:val="00660D89"/>
+    <w:rPr>
+      <w:rFonts w:ascii="Trebuchet MS" w:hAnsi="Trebuchet MS"/>
+    </w:rPr>
   </w:style>
   <w:style w:type="paragraph" w:styleId="Heading1">
     <w:name w:val="heading 1"/>
@@ -2218,7 +2227,7 @@
     <w:link w:val="Heading1Char"/>
     <w:uiPriority w:val="9"/>
     <w:qFormat/>
-    <w:rsid w:val="00E92A66"/>
+    <w:rsid w:val="00660D89"/>
     <w:pPr>
       <w:keepNext/>
       <w:keepLines/>
@@ -2226,10 +2235,10 @@
       <w:outlineLvl w:val="0"/>
     </w:pPr>
     <w:rPr>
-      <w:rFonts w:asciiTheme="majorHAnsi" w:eastAsiaTheme="majorEastAsia" w:hAnsiTheme="majorHAnsi" w:cstheme="majorBidi"/>
+      <w:rFonts w:eastAsiaTheme="majorEastAsia" w:cstheme="majorBidi"/>
       <w:b/>
       <w:bCs/>
-      <w:color w:val="365F91" w:themeColor="accent1" w:themeShade="BF"/>
+      <w:color w:val="5F497A" w:themeColor="accent4" w:themeShade="BF"/>
       <w:sz w:val="28"/>
       <w:szCs w:val="28"/>
     </w:rPr>
@@ -2242,7 +2251,7 @@
     <w:uiPriority w:val="9"/>
     <w:unhideWhenUsed/>
     <w:qFormat/>
-    <w:rsid w:val="008A3FE6"/>
+    <w:rsid w:val="00660D89"/>
     <w:pPr>
       <w:keepNext/>
       <w:keepLines/>
@@ -2250,10 +2259,10 @@
       <w:outlineLvl w:val="1"/>
     </w:pPr>
     <w:rPr>
-      <w:rFonts w:asciiTheme="majorHAnsi" w:eastAsiaTheme="majorEastAsia" w:hAnsiTheme="majorHAnsi" w:cstheme="majorBidi"/>
+      <w:rFonts w:eastAsiaTheme="majorEastAsia" w:cstheme="majorBidi"/>
       <w:b/>
       <w:bCs/>
-      <w:color w:val="4F81BD" w:themeColor="accent1"/>
+      <w:color w:val="5F497A" w:themeColor="accent4" w:themeShade="BF"/>
       <w:sz w:val="26"/>
       <w:szCs w:val="26"/>
     </w:rPr>
@@ -2266,7 +2275,7 @@
     <w:uiPriority w:val="9"/>
     <w:unhideWhenUsed/>
     <w:qFormat/>
-    <w:rsid w:val="007C32FB"/>
+    <w:rsid w:val="00660D89"/>
     <w:pPr>
       <w:keepNext/>
       <w:keepLines/>
@@ -2274,10 +2283,11 @@
       <w:outlineLvl w:val="2"/>
     </w:pPr>
     <w:rPr>
-      <w:rFonts w:asciiTheme="majorHAnsi" w:eastAsiaTheme="majorEastAsia" w:hAnsiTheme="majorHAnsi" w:cstheme="majorBidi"/>
+      <w:rFonts w:eastAsiaTheme="majorEastAsia" w:cstheme="majorBidi"/>
       <w:b/>
       <w:bCs/>
-      <w:color w:val="4F81BD" w:themeColor="accent1"/>
+      <w:noProof/>
+      <w:color w:val="5F497A" w:themeColor="accent4" w:themeShade="BF"/>
     </w:rPr>
   </w:style>
   <w:style w:type="paragraph" w:styleId="Heading4">
@@ -2288,7 +2298,7 @@
     <w:uiPriority w:val="9"/>
     <w:unhideWhenUsed/>
     <w:qFormat/>
-    <w:rsid w:val="00E153BA"/>
+    <w:rsid w:val="00660D89"/>
     <w:pPr>
       <w:keepNext/>
       <w:keepLines/>
@@ -2296,10 +2306,11 @@
       <w:outlineLvl w:val="3"/>
     </w:pPr>
     <w:rPr>
-      <w:rFonts w:asciiTheme="majorHAnsi" w:eastAsiaTheme="majorEastAsia" w:hAnsiTheme="majorHAnsi" w:cstheme="majorBidi"/>
+      <w:rFonts w:eastAsiaTheme="majorEastAsia" w:cstheme="majorBidi"/>
       <w:i/>
       <w:iCs/>
-      <w:color w:val="365F91" w:themeColor="accent1" w:themeShade="BF"/>
+      <w:noProof/>
+      <w:color w:val="5F497A" w:themeColor="accent4" w:themeShade="BF"/>
     </w:rPr>
   </w:style>
   <w:style w:type="character" w:default="1" w:styleId="DefaultParagraphFont">
@@ -2336,7 +2347,7 @@
     <w:link w:val="TitleChar"/>
     <w:uiPriority w:val="10"/>
     <w:qFormat/>
-    <w:rsid w:val="00E92A66"/>
+    <w:rsid w:val="00660D89"/>
     <w:pPr>
       <w:pBdr>
         <w:bottom w:val="single" w:sz="8" w:space="4" w:color="4F81BD" w:themeColor="accent1"/>
@@ -2345,8 +2356,8 @@
       <w:contextualSpacing/>
     </w:pPr>
     <w:rPr>
-      <w:rFonts w:asciiTheme="majorHAnsi" w:eastAsiaTheme="majorEastAsia" w:hAnsiTheme="majorHAnsi" w:cstheme="majorBidi"/>
-      <w:color w:val="17365D" w:themeColor="text2" w:themeShade="BF"/>
+      <w:rFonts w:eastAsiaTheme="majorEastAsia" w:cstheme="majorBidi"/>
+      <w:color w:val="5F497A" w:themeColor="accent4" w:themeShade="BF"/>
       <w:spacing w:val="5"/>
       <w:kern w:val="28"/>
       <w:sz w:val="52"/>
@@ -2358,10 +2369,10 @@
     <w:basedOn w:val="DefaultParagraphFont"/>
     <w:link w:val="Title"/>
     <w:uiPriority w:val="10"/>
-    <w:rsid w:val="00E92A66"/>
+    <w:rsid w:val="00660D89"/>
     <w:rPr>
-      <w:rFonts w:asciiTheme="majorHAnsi" w:eastAsiaTheme="majorEastAsia" w:hAnsiTheme="majorHAnsi" w:cstheme="majorBidi"/>
-      <w:color w:val="17365D" w:themeColor="text2" w:themeShade="BF"/>
+      <w:rFonts w:ascii="Trebuchet MS" w:eastAsiaTheme="majorEastAsia" w:hAnsi="Trebuchet MS" w:cstheme="majorBidi"/>
+      <w:color w:val="5F497A" w:themeColor="accent4" w:themeShade="BF"/>
       <w:spacing w:val="5"/>
       <w:kern w:val="28"/>
       <w:sz w:val="52"/>
@@ -2373,12 +2384,12 @@
     <w:basedOn w:val="DefaultParagraphFont"/>
     <w:link w:val="Heading1"/>
     <w:uiPriority w:val="9"/>
-    <w:rsid w:val="00E92A66"/>
+    <w:rsid w:val="00660D89"/>
     <w:rPr>
-      <w:rFonts w:asciiTheme="majorHAnsi" w:eastAsiaTheme="majorEastAsia" w:hAnsiTheme="majorHAnsi" w:cstheme="majorBidi"/>
+      <w:rFonts w:ascii="Trebuchet MS" w:eastAsiaTheme="majorEastAsia" w:hAnsi="Trebuchet MS" w:cstheme="majorBidi"/>
       <w:b/>
       <w:bCs/>
-      <w:color w:val="365F91" w:themeColor="accent1" w:themeShade="BF"/>
+      <w:color w:val="5F497A" w:themeColor="accent4" w:themeShade="BF"/>
       <w:sz w:val="28"/>
       <w:szCs w:val="28"/>
     </w:rPr>
@@ -2388,7 +2399,7 @@
     <w:basedOn w:val="Normal"/>
     <w:uiPriority w:val="34"/>
     <w:qFormat/>
-    <w:rsid w:val="00E92A66"/>
+    <w:rsid w:val="00660D89"/>
     <w:pPr>
       <w:ind w:left="720"/>
       <w:contextualSpacing/>
@@ -2399,12 +2410,12 @@
     <w:basedOn w:val="DefaultParagraphFont"/>
     <w:link w:val="Heading2"/>
     <w:uiPriority w:val="9"/>
-    <w:rsid w:val="008A3FE6"/>
+    <w:rsid w:val="00660D89"/>
     <w:rPr>
-      <w:rFonts w:asciiTheme="majorHAnsi" w:eastAsiaTheme="majorEastAsia" w:hAnsiTheme="majorHAnsi" w:cstheme="majorBidi"/>
+      <w:rFonts w:ascii="Trebuchet MS" w:eastAsiaTheme="majorEastAsia" w:hAnsi="Trebuchet MS" w:cstheme="majorBidi"/>
       <w:b/>
       <w:bCs/>
-      <w:color w:val="4F81BD" w:themeColor="accent1"/>
+      <w:color w:val="5F497A" w:themeColor="accent4" w:themeShade="BF"/>
       <w:sz w:val="26"/>
       <w:szCs w:val="26"/>
     </w:rPr>
@@ -2414,7 +2425,7 @@
     <w:basedOn w:val="Normal"/>
     <w:link w:val="CodeChar"/>
     <w:qFormat/>
-    <w:rsid w:val="00121148"/>
+    <w:rsid w:val="00660D89"/>
     <w:pPr>
       <w:spacing w:line="240" w:lineRule="auto"/>
       <w:contextualSpacing/>
@@ -2449,7 +2460,7 @@
     <w:name w:val="Code Char"/>
     <w:basedOn w:val="DefaultParagraphFont"/>
     <w:link w:val="Code"/>
-    <w:rsid w:val="00121148"/>
+    <w:rsid w:val="00660D89"/>
     <w:rPr>
       <w:rFonts w:ascii="Consolas" w:hAnsi="Consolas" w:cs="Consolas"/>
       <w:noProof/>
@@ -2742,12 +2753,13 @@
     <w:basedOn w:val="DefaultParagraphFont"/>
     <w:link w:val="Heading3"/>
     <w:uiPriority w:val="9"/>
-    <w:rsid w:val="007C32FB"/>
+    <w:rsid w:val="00660D89"/>
     <w:rPr>
-      <w:rFonts w:asciiTheme="majorHAnsi" w:eastAsiaTheme="majorEastAsia" w:hAnsiTheme="majorHAnsi" w:cstheme="majorBidi"/>
+      <w:rFonts w:ascii="Trebuchet MS" w:eastAsiaTheme="majorEastAsia" w:hAnsi="Trebuchet MS" w:cstheme="majorBidi"/>
       <w:b/>
       <w:bCs/>
-      <w:color w:val="4F81BD" w:themeColor="accent1"/>
+      <w:noProof/>
+      <w:color w:val="5F497A" w:themeColor="accent4" w:themeShade="BF"/>
     </w:rPr>
   </w:style>
   <w:style w:type="character" w:customStyle="1" w:styleId="Heading4Char">
@@ -2755,19 +2767,20 @@
     <w:basedOn w:val="DefaultParagraphFont"/>
     <w:link w:val="Heading4"/>
     <w:uiPriority w:val="9"/>
-    <w:rsid w:val="00E153BA"/>
+    <w:rsid w:val="00660D89"/>
     <w:rPr>
-      <w:rFonts w:asciiTheme="majorHAnsi" w:eastAsiaTheme="majorEastAsia" w:hAnsiTheme="majorHAnsi" w:cstheme="majorBidi"/>
+      <w:rFonts w:ascii="Trebuchet MS" w:eastAsiaTheme="majorEastAsia" w:hAnsi="Trebuchet MS" w:cstheme="majorBidi"/>
       <w:i/>
       <w:iCs/>
-      <w:color w:val="365F91" w:themeColor="accent1" w:themeShade="BF"/>
+      <w:noProof/>
+      <w:color w:val="5F497A" w:themeColor="accent4" w:themeShade="BF"/>
     </w:rPr>
   </w:style>
   <w:style w:type="paragraph" w:styleId="NoSpacing">
     <w:name w:val="No Spacing"/>
     <w:uiPriority w:val="1"/>
     <w:qFormat/>
-    <w:rsid w:val="00A14BA2"/>
+    <w:rsid w:val="00660D89"/>
     <w:pPr>
       <w:spacing w:after="0" w:line="240" w:lineRule="auto"/>
     </w:pPr>
@@ -3065,7 +3078,7 @@
 </file>
 
 <file path=customXml/itemProps1.xml><?xml version="1.0" encoding="utf-8"?>
-<ds:datastoreItem xmlns:ds="http://schemas.openxmlformats.org/officeDocument/2006/customXml" ds:itemID="{4EFF9C0F-49C7-4863-A35C-A6CD8C06EF63}">
+<ds:datastoreItem xmlns:ds="http://schemas.openxmlformats.org/officeDocument/2006/customXml" ds:itemID="{97FD1294-D06B-4D5E-8C54-6E6BBFC9684D}">
   <ds:schemaRefs>
     <ds:schemaRef ds:uri="http://schemas.openxmlformats.org/officeDocument/2006/bibliography"/>
   </ds:schemaRefs>

</xml_diff>

<commit_message>
Tweaked documents for readability
</commit_message>
<xml_diff>
--- a/Docs/LibCore.docx
+++ b/Docs/LibCore.docx
@@ -6,131 +6,134 @@
       <w:pPr>
         <w:pStyle w:val="Title"/>
       </w:pPr>
+      <w:r>
+        <w:t>Jinx</w:t>
+      </w:r>
+      <w:r>
+        <w:t xml:space="preserve"> </w:t>
+      </w:r>
+      <w:r>
+        <w:t>Core Library</w:t>
+      </w:r>
+    </w:p>
+    <w:p>
+      <w:pPr>
+        <w:pStyle w:val="Heading1"/>
+      </w:pPr>
+      <w:r>
+        <w:t>Using the Core Library</w:t>
+      </w:r>
+    </w:p>
+    <w:p>
+      <w:r>
+        <w:t>The Jinx core library contains a number of functions that are generally useful, such as outputting debug text and manipulating collections.  To use the core library in a Jinx script, you must add the following text to the beginning of your script:</w:t>
+      </w:r>
+    </w:p>
+    <w:p>
+      <w:pPr>
+        <w:pStyle w:val="Code"/>
+      </w:pPr>
+      <w:r>
+        <w:rPr>
+          <w:color w:val="0070C0"/>
+        </w:rPr>
+        <w:t xml:space="preserve">import </w:t>
+      </w:r>
+      <w:r>
+        <w:t>core</w:t>
+      </w:r>
+    </w:p>
+    <w:p>
+      <w:pPr>
+        <w:pStyle w:val="Code"/>
+      </w:pPr>
+    </w:p>
+    <w:p>
+      <w:pPr>
+        <w:pStyle w:val="Code"/>
+        <w:rPr>
+          <w:color w:val="00B050"/>
+        </w:rPr>
+      </w:pPr>
+      <w:r>
+        <w:rPr>
+          <w:color w:val="00B050"/>
+        </w:rPr>
+        <w:t>--</w:t>
+      </w:r>
+      <w:r>
+        <w:rPr>
+          <w:color w:val="00B050"/>
+        </w:rPr>
+        <w:t xml:space="preserve"> other script code follows...</w:t>
+      </w:r>
+    </w:p>
+    <w:p>
+      <w:pPr>
+        <w:pStyle w:val="Code"/>
+        <w:rPr>
+          <w:color w:val="00B050"/>
+        </w:rPr>
+      </w:pPr>
+    </w:p>
+    <w:p>
+      <w:pPr>
+        <w:pStyle w:val="Heading1"/>
+      </w:pPr>
+      <w:r>
+        <w:t>Core Functions</w:t>
+      </w:r>
+    </w:p>
+    <w:p>
+      <w:pPr>
+        <w:pStyle w:val="Heading2"/>
+      </w:pPr>
+      <w:proofErr w:type="gramStart"/>
+      <w:r>
+        <w:t>function</w:t>
+      </w:r>
+      <w:proofErr w:type="gramEnd"/>
+      <w:r>
+        <w:t xml:space="preserve"> </w:t>
+      </w:r>
+      <w:r>
+        <w:rPr>
+          <w:color w:val="7030A0"/>
+        </w:rPr>
+        <w:t xml:space="preserve">write </w:t>
+      </w:r>
+      <w:r>
+        <w:rPr>
+          <w:color w:val="auto"/>
+        </w:rPr>
+        <w:t>{</w:t>
+      </w:r>
+      <w:proofErr w:type="spellStart"/>
+      <w:r>
+        <w:rPr>
+          <w:color w:val="auto"/>
+        </w:rPr>
+        <w:t>params</w:t>
+      </w:r>
+      <w:proofErr w:type="spellEnd"/>
+      <w:r>
+        <w:rPr>
+          <w:color w:val="auto"/>
+        </w:rPr>
+        <w:t>}</w:t>
+      </w:r>
+    </w:p>
+    <w:p>
+      <w:r>
+        <w:t xml:space="preserve">The write function sends text to the registered debug out function.  It will </w:t>
+      </w:r>
+      <w:r>
+        <w:t>attempt to convert an</w:t>
+      </w:r>
       <w:bookmarkStart w:id="0" w:name="_GoBack"/>
       <w:bookmarkEnd w:id="0"/>
       <w:r>
-        <w:t>Jinx</w:t>
-      </w:r>
-      <w:r>
-        <w:t xml:space="preserve"> </w:t>
-      </w:r>
-      <w:r>
-        <w:t>Core Library</w:t>
-      </w:r>
-    </w:p>
-    <w:p>
-      <w:pPr>
-        <w:pStyle w:val="Heading1"/>
-      </w:pPr>
-      <w:r>
-        <w:t>Using the Core Library</w:t>
-      </w:r>
-    </w:p>
-    <w:p>
-      <w:r>
-        <w:t>The Jinx core library contains a number of functions that are generally useful, such as outputting debug text and manipulating collections.  To use the core library in a Jinx script, you must add the following text to the beginning of your script:</w:t>
-      </w:r>
-    </w:p>
-    <w:p>
-      <w:pPr>
-        <w:pStyle w:val="Code"/>
-      </w:pPr>
-      <w:r>
-        <w:rPr>
-          <w:color w:val="0070C0"/>
-        </w:rPr>
-        <w:t xml:space="preserve">import </w:t>
-      </w:r>
-      <w:r>
-        <w:t>core</w:t>
-      </w:r>
-    </w:p>
-    <w:p>
-      <w:pPr>
-        <w:pStyle w:val="Code"/>
-      </w:pPr>
-    </w:p>
-    <w:p>
-      <w:pPr>
-        <w:pStyle w:val="Code"/>
-        <w:rPr>
-          <w:color w:val="00B050"/>
-        </w:rPr>
-      </w:pPr>
-      <w:r>
-        <w:rPr>
-          <w:color w:val="00B050"/>
-        </w:rPr>
-        <w:t>--</w:t>
-      </w:r>
-      <w:r>
-        <w:rPr>
-          <w:color w:val="00B050"/>
-        </w:rPr>
-        <w:t xml:space="preserve"> other script code follows...</w:t>
-      </w:r>
-    </w:p>
-    <w:p>
-      <w:pPr>
-        <w:pStyle w:val="Code"/>
-        <w:rPr>
-          <w:color w:val="00B050"/>
-        </w:rPr>
-      </w:pPr>
-    </w:p>
-    <w:p>
-      <w:pPr>
-        <w:pStyle w:val="Heading1"/>
-      </w:pPr>
-      <w:r>
-        <w:t>Core Functions</w:t>
-      </w:r>
-    </w:p>
-    <w:p>
-      <w:pPr>
-        <w:pStyle w:val="Heading2"/>
-      </w:pPr>
-      <w:proofErr w:type="gramStart"/>
-      <w:r>
-        <w:t>function</w:t>
-      </w:r>
-      <w:proofErr w:type="gramEnd"/>
-      <w:r>
-        <w:t xml:space="preserve"> </w:t>
-      </w:r>
-      <w:r>
-        <w:rPr>
-          <w:color w:val="7030A0"/>
-        </w:rPr>
-        <w:t xml:space="preserve">write </w:t>
-      </w:r>
-      <w:r>
-        <w:rPr>
-          <w:color w:val="auto"/>
-        </w:rPr>
-        <w:t>{</w:t>
-      </w:r>
-      <w:proofErr w:type="spellStart"/>
-      <w:r>
-        <w:rPr>
-          <w:color w:val="auto"/>
-        </w:rPr>
-        <w:t>params</w:t>
-      </w:r>
-      <w:proofErr w:type="spellEnd"/>
-      <w:r>
-        <w:rPr>
-          <w:color w:val="auto"/>
-        </w:rPr>
-        <w:t>}</w:t>
-      </w:r>
-    </w:p>
-    <w:p>
-      <w:r>
-        <w:t xml:space="preserve">The write function sends text to the registered debug out function.  It will </w:t>
-      </w:r>
-      <w:r>
-        <w:t>attempt to convert any parameter type to a string, and will iterate over the values of a collection, sending each value to the debug out function in turn.</w:t>
+        <w:t>y parameter type to a string, and will iterate over the values of a collection, sending each value to the debug out function in turn.</w:t>
       </w:r>
     </w:p>
     <w:p>
@@ -552,6 +555,7 @@
       </w:pPr>
       <w:proofErr w:type="gramStart"/>
       <w:r>
+        <w:lastRenderedPageBreak/>
         <w:t>function</w:t>
       </w:r>
       <w:proofErr w:type="gramEnd"/>
@@ -623,7 +627,6 @@
       </w:pPr>
       <w:proofErr w:type="gramStart"/>
       <w:r>
-        <w:lastRenderedPageBreak/>
         <w:t>function</w:t>
       </w:r>
       <w:proofErr w:type="gramEnd"/>
@@ -1483,9 +1486,9 @@
   <w:style w:type="paragraph" w:default="1" w:styleId="Normal">
     <w:name w:val="Normal"/>
     <w:qFormat/>
-    <w:rsid w:val="00660D89"/>
+    <w:rsid w:val="00F61269"/>
     <w:rPr>
-      <w:rFonts w:ascii="Trebuchet MS" w:hAnsi="Trebuchet MS"/>
+      <w:rFonts w:ascii="Open Sans" w:hAnsi="Open Sans"/>
     </w:rPr>
   </w:style>
   <w:style w:type="paragraph" w:styleId="Heading1">
@@ -1495,7 +1498,7 @@
     <w:link w:val="Heading1Char"/>
     <w:uiPriority w:val="9"/>
     <w:qFormat/>
-    <w:rsid w:val="00660D89"/>
+    <w:rsid w:val="00F61269"/>
     <w:pPr>
       <w:keepNext/>
       <w:keepLines/>
@@ -1503,7 +1506,7 @@
       <w:outlineLvl w:val="0"/>
     </w:pPr>
     <w:rPr>
-      <w:rFonts w:eastAsiaTheme="majorEastAsia" w:cstheme="majorBidi"/>
+      <w:rFonts w:ascii="Trebuchet MS" w:eastAsiaTheme="majorEastAsia" w:hAnsi="Trebuchet MS" w:cstheme="majorBidi"/>
       <w:b/>
       <w:bCs/>
       <w:color w:val="5F497A" w:themeColor="accent4" w:themeShade="BF"/>
@@ -1519,7 +1522,7 @@
     <w:uiPriority w:val="9"/>
     <w:unhideWhenUsed/>
     <w:qFormat/>
-    <w:rsid w:val="00660D89"/>
+    <w:rsid w:val="00F61269"/>
     <w:pPr>
       <w:keepNext/>
       <w:keepLines/>
@@ -1527,7 +1530,7 @@
       <w:outlineLvl w:val="1"/>
     </w:pPr>
     <w:rPr>
-      <w:rFonts w:eastAsiaTheme="majorEastAsia" w:cstheme="majorBidi"/>
+      <w:rFonts w:ascii="Trebuchet MS" w:eastAsiaTheme="majorEastAsia" w:hAnsi="Trebuchet MS" w:cstheme="majorBidi"/>
       <w:b/>
       <w:bCs/>
       <w:color w:val="5F497A" w:themeColor="accent4" w:themeShade="BF"/>
@@ -1543,7 +1546,7 @@
     <w:uiPriority w:val="9"/>
     <w:unhideWhenUsed/>
     <w:qFormat/>
-    <w:rsid w:val="00660D89"/>
+    <w:rsid w:val="00F61269"/>
     <w:pPr>
       <w:keepNext/>
       <w:keepLines/>
@@ -1551,7 +1554,7 @@
       <w:outlineLvl w:val="2"/>
     </w:pPr>
     <w:rPr>
-      <w:rFonts w:eastAsiaTheme="majorEastAsia" w:cstheme="majorBidi"/>
+      <w:rFonts w:ascii="Trebuchet MS" w:eastAsiaTheme="majorEastAsia" w:hAnsi="Trebuchet MS" w:cstheme="majorBidi"/>
       <w:b/>
       <w:bCs/>
       <w:noProof/>
@@ -1566,7 +1569,7 @@
     <w:uiPriority w:val="9"/>
     <w:unhideWhenUsed/>
     <w:qFormat/>
-    <w:rsid w:val="00660D89"/>
+    <w:rsid w:val="00F61269"/>
     <w:pPr>
       <w:keepNext/>
       <w:keepLines/>
@@ -1574,7 +1577,7 @@
       <w:outlineLvl w:val="3"/>
     </w:pPr>
     <w:rPr>
-      <w:rFonts w:eastAsiaTheme="majorEastAsia" w:cstheme="majorBidi"/>
+      <w:rFonts w:ascii="Trebuchet MS" w:eastAsiaTheme="majorEastAsia" w:hAnsi="Trebuchet MS" w:cstheme="majorBidi"/>
       <w:i/>
       <w:iCs/>
       <w:noProof/>
@@ -1615,7 +1618,7 @@
     <w:link w:val="TitleChar"/>
     <w:uiPriority w:val="10"/>
     <w:qFormat/>
-    <w:rsid w:val="00660D89"/>
+    <w:rsid w:val="00F61269"/>
     <w:pPr>
       <w:pBdr>
         <w:bottom w:val="single" w:sz="8" w:space="4" w:color="4F81BD" w:themeColor="accent1"/>
@@ -1624,7 +1627,7 @@
       <w:contextualSpacing/>
     </w:pPr>
     <w:rPr>
-      <w:rFonts w:eastAsiaTheme="majorEastAsia" w:cstheme="majorBidi"/>
+      <w:rFonts w:ascii="Trebuchet MS" w:eastAsiaTheme="majorEastAsia" w:hAnsi="Trebuchet MS" w:cstheme="majorBidi"/>
       <w:color w:val="5F497A" w:themeColor="accent4" w:themeShade="BF"/>
       <w:spacing w:val="5"/>
       <w:kern w:val="28"/>
@@ -1637,7 +1640,7 @@
     <w:basedOn w:val="DefaultParagraphFont"/>
     <w:link w:val="Title"/>
     <w:uiPriority w:val="10"/>
-    <w:rsid w:val="00660D89"/>
+    <w:rsid w:val="00F61269"/>
     <w:rPr>
       <w:rFonts w:ascii="Trebuchet MS" w:eastAsiaTheme="majorEastAsia" w:hAnsi="Trebuchet MS" w:cstheme="majorBidi"/>
       <w:color w:val="5F497A" w:themeColor="accent4" w:themeShade="BF"/>
@@ -1652,7 +1655,7 @@
     <w:basedOn w:val="DefaultParagraphFont"/>
     <w:link w:val="Heading1"/>
     <w:uiPriority w:val="9"/>
-    <w:rsid w:val="00660D89"/>
+    <w:rsid w:val="00F61269"/>
     <w:rPr>
       <w:rFonts w:ascii="Trebuchet MS" w:eastAsiaTheme="majorEastAsia" w:hAnsi="Trebuchet MS" w:cstheme="majorBidi"/>
       <w:b/>
@@ -1667,7 +1670,7 @@
     <w:basedOn w:val="Normal"/>
     <w:uiPriority w:val="34"/>
     <w:qFormat/>
-    <w:rsid w:val="00660D89"/>
+    <w:rsid w:val="00F61269"/>
     <w:pPr>
       <w:ind w:left="720"/>
       <w:contextualSpacing/>
@@ -1678,7 +1681,7 @@
     <w:basedOn w:val="DefaultParagraphFont"/>
     <w:link w:val="Heading2"/>
     <w:uiPriority w:val="9"/>
-    <w:rsid w:val="00660D89"/>
+    <w:rsid w:val="00F61269"/>
     <w:rPr>
       <w:rFonts w:ascii="Trebuchet MS" w:eastAsiaTheme="majorEastAsia" w:hAnsi="Trebuchet MS" w:cstheme="majorBidi"/>
       <w:b/>
@@ -1693,7 +1696,7 @@
     <w:basedOn w:val="Normal"/>
     <w:link w:val="CodeChar"/>
     <w:qFormat/>
-    <w:rsid w:val="00660D89"/>
+    <w:rsid w:val="00F61269"/>
     <w:pPr>
       <w:spacing w:line="240" w:lineRule="auto"/>
       <w:contextualSpacing/>
@@ -1701,7 +1704,7 @@
     <w:rPr>
       <w:rFonts w:ascii="Consolas" w:hAnsi="Consolas" w:cs="Consolas"/>
       <w:noProof/>
-      <w:sz w:val="18"/>
+      <w:sz w:val="20"/>
       <w:szCs w:val="18"/>
     </w:rPr>
   </w:style>
@@ -1728,11 +1731,11 @@
     <w:name w:val="Code Char"/>
     <w:basedOn w:val="DefaultParagraphFont"/>
     <w:link w:val="Code"/>
-    <w:rsid w:val="00660D89"/>
+    <w:rsid w:val="00F61269"/>
     <w:rPr>
       <w:rFonts w:ascii="Consolas" w:hAnsi="Consolas" w:cs="Consolas"/>
       <w:noProof/>
-      <w:sz w:val="18"/>
+      <w:sz w:val="20"/>
       <w:szCs w:val="18"/>
     </w:rPr>
   </w:style>
@@ -2021,7 +2024,7 @@
     <w:basedOn w:val="DefaultParagraphFont"/>
     <w:link w:val="Heading3"/>
     <w:uiPriority w:val="9"/>
-    <w:rsid w:val="00660D89"/>
+    <w:rsid w:val="00F61269"/>
     <w:rPr>
       <w:rFonts w:ascii="Trebuchet MS" w:eastAsiaTheme="majorEastAsia" w:hAnsi="Trebuchet MS" w:cstheme="majorBidi"/>
       <w:b/>
@@ -2035,7 +2038,7 @@
     <w:basedOn w:val="DefaultParagraphFont"/>
     <w:link w:val="Heading4"/>
     <w:uiPriority w:val="9"/>
-    <w:rsid w:val="00660D89"/>
+    <w:rsid w:val="00F61269"/>
     <w:rPr>
       <w:rFonts w:ascii="Trebuchet MS" w:eastAsiaTheme="majorEastAsia" w:hAnsi="Trebuchet MS" w:cstheme="majorBidi"/>
       <w:i/>
@@ -2048,7 +2051,7 @@
     <w:name w:val="No Spacing"/>
     <w:uiPriority w:val="1"/>
     <w:qFormat/>
-    <w:rsid w:val="00660D89"/>
+    <w:rsid w:val="00F61269"/>
     <w:pPr>
       <w:spacing w:after="0" w:line="240" w:lineRule="auto"/>
     </w:pPr>
@@ -2215,9 +2218,9 @@
   <w:style w:type="paragraph" w:default="1" w:styleId="Normal">
     <w:name w:val="Normal"/>
     <w:qFormat/>
-    <w:rsid w:val="00660D89"/>
+    <w:rsid w:val="00F61269"/>
     <w:rPr>
-      <w:rFonts w:ascii="Trebuchet MS" w:hAnsi="Trebuchet MS"/>
+      <w:rFonts w:ascii="Open Sans" w:hAnsi="Open Sans"/>
     </w:rPr>
   </w:style>
   <w:style w:type="paragraph" w:styleId="Heading1">
@@ -2227,7 +2230,7 @@
     <w:link w:val="Heading1Char"/>
     <w:uiPriority w:val="9"/>
     <w:qFormat/>
-    <w:rsid w:val="00660D89"/>
+    <w:rsid w:val="00F61269"/>
     <w:pPr>
       <w:keepNext/>
       <w:keepLines/>
@@ -2235,7 +2238,7 @@
       <w:outlineLvl w:val="0"/>
     </w:pPr>
     <w:rPr>
-      <w:rFonts w:eastAsiaTheme="majorEastAsia" w:cstheme="majorBidi"/>
+      <w:rFonts w:ascii="Trebuchet MS" w:eastAsiaTheme="majorEastAsia" w:hAnsi="Trebuchet MS" w:cstheme="majorBidi"/>
       <w:b/>
       <w:bCs/>
       <w:color w:val="5F497A" w:themeColor="accent4" w:themeShade="BF"/>
@@ -2251,7 +2254,7 @@
     <w:uiPriority w:val="9"/>
     <w:unhideWhenUsed/>
     <w:qFormat/>
-    <w:rsid w:val="00660D89"/>
+    <w:rsid w:val="00F61269"/>
     <w:pPr>
       <w:keepNext/>
       <w:keepLines/>
@@ -2259,7 +2262,7 @@
       <w:outlineLvl w:val="1"/>
     </w:pPr>
     <w:rPr>
-      <w:rFonts w:eastAsiaTheme="majorEastAsia" w:cstheme="majorBidi"/>
+      <w:rFonts w:ascii="Trebuchet MS" w:eastAsiaTheme="majorEastAsia" w:hAnsi="Trebuchet MS" w:cstheme="majorBidi"/>
       <w:b/>
       <w:bCs/>
       <w:color w:val="5F497A" w:themeColor="accent4" w:themeShade="BF"/>
@@ -2275,7 +2278,7 @@
     <w:uiPriority w:val="9"/>
     <w:unhideWhenUsed/>
     <w:qFormat/>
-    <w:rsid w:val="00660D89"/>
+    <w:rsid w:val="00F61269"/>
     <w:pPr>
       <w:keepNext/>
       <w:keepLines/>
@@ -2283,7 +2286,7 @@
       <w:outlineLvl w:val="2"/>
     </w:pPr>
     <w:rPr>
-      <w:rFonts w:eastAsiaTheme="majorEastAsia" w:cstheme="majorBidi"/>
+      <w:rFonts w:ascii="Trebuchet MS" w:eastAsiaTheme="majorEastAsia" w:hAnsi="Trebuchet MS" w:cstheme="majorBidi"/>
       <w:b/>
       <w:bCs/>
       <w:noProof/>
@@ -2298,7 +2301,7 @@
     <w:uiPriority w:val="9"/>
     <w:unhideWhenUsed/>
     <w:qFormat/>
-    <w:rsid w:val="00660D89"/>
+    <w:rsid w:val="00F61269"/>
     <w:pPr>
       <w:keepNext/>
       <w:keepLines/>
@@ -2306,7 +2309,7 @@
       <w:outlineLvl w:val="3"/>
     </w:pPr>
     <w:rPr>
-      <w:rFonts w:eastAsiaTheme="majorEastAsia" w:cstheme="majorBidi"/>
+      <w:rFonts w:ascii="Trebuchet MS" w:eastAsiaTheme="majorEastAsia" w:hAnsi="Trebuchet MS" w:cstheme="majorBidi"/>
       <w:i/>
       <w:iCs/>
       <w:noProof/>
@@ -2347,7 +2350,7 @@
     <w:link w:val="TitleChar"/>
     <w:uiPriority w:val="10"/>
     <w:qFormat/>
-    <w:rsid w:val="00660D89"/>
+    <w:rsid w:val="00F61269"/>
     <w:pPr>
       <w:pBdr>
         <w:bottom w:val="single" w:sz="8" w:space="4" w:color="4F81BD" w:themeColor="accent1"/>
@@ -2356,7 +2359,7 @@
       <w:contextualSpacing/>
     </w:pPr>
     <w:rPr>
-      <w:rFonts w:eastAsiaTheme="majorEastAsia" w:cstheme="majorBidi"/>
+      <w:rFonts w:ascii="Trebuchet MS" w:eastAsiaTheme="majorEastAsia" w:hAnsi="Trebuchet MS" w:cstheme="majorBidi"/>
       <w:color w:val="5F497A" w:themeColor="accent4" w:themeShade="BF"/>
       <w:spacing w:val="5"/>
       <w:kern w:val="28"/>
@@ -2369,7 +2372,7 @@
     <w:basedOn w:val="DefaultParagraphFont"/>
     <w:link w:val="Title"/>
     <w:uiPriority w:val="10"/>
-    <w:rsid w:val="00660D89"/>
+    <w:rsid w:val="00F61269"/>
     <w:rPr>
       <w:rFonts w:ascii="Trebuchet MS" w:eastAsiaTheme="majorEastAsia" w:hAnsi="Trebuchet MS" w:cstheme="majorBidi"/>
       <w:color w:val="5F497A" w:themeColor="accent4" w:themeShade="BF"/>
@@ -2384,7 +2387,7 @@
     <w:basedOn w:val="DefaultParagraphFont"/>
     <w:link w:val="Heading1"/>
     <w:uiPriority w:val="9"/>
-    <w:rsid w:val="00660D89"/>
+    <w:rsid w:val="00F61269"/>
     <w:rPr>
       <w:rFonts w:ascii="Trebuchet MS" w:eastAsiaTheme="majorEastAsia" w:hAnsi="Trebuchet MS" w:cstheme="majorBidi"/>
       <w:b/>
@@ -2399,7 +2402,7 @@
     <w:basedOn w:val="Normal"/>
     <w:uiPriority w:val="34"/>
     <w:qFormat/>
-    <w:rsid w:val="00660D89"/>
+    <w:rsid w:val="00F61269"/>
     <w:pPr>
       <w:ind w:left="720"/>
       <w:contextualSpacing/>
@@ -2410,7 +2413,7 @@
     <w:basedOn w:val="DefaultParagraphFont"/>
     <w:link w:val="Heading2"/>
     <w:uiPriority w:val="9"/>
-    <w:rsid w:val="00660D89"/>
+    <w:rsid w:val="00F61269"/>
     <w:rPr>
       <w:rFonts w:ascii="Trebuchet MS" w:eastAsiaTheme="majorEastAsia" w:hAnsi="Trebuchet MS" w:cstheme="majorBidi"/>
       <w:b/>
@@ -2425,7 +2428,7 @@
     <w:basedOn w:val="Normal"/>
     <w:link w:val="CodeChar"/>
     <w:qFormat/>
-    <w:rsid w:val="00660D89"/>
+    <w:rsid w:val="00F61269"/>
     <w:pPr>
       <w:spacing w:line="240" w:lineRule="auto"/>
       <w:contextualSpacing/>
@@ -2433,7 +2436,7 @@
     <w:rPr>
       <w:rFonts w:ascii="Consolas" w:hAnsi="Consolas" w:cs="Consolas"/>
       <w:noProof/>
-      <w:sz w:val="18"/>
+      <w:sz w:val="20"/>
       <w:szCs w:val="18"/>
     </w:rPr>
   </w:style>
@@ -2460,11 +2463,11 @@
     <w:name w:val="Code Char"/>
     <w:basedOn w:val="DefaultParagraphFont"/>
     <w:link w:val="Code"/>
-    <w:rsid w:val="00660D89"/>
+    <w:rsid w:val="00F61269"/>
     <w:rPr>
       <w:rFonts w:ascii="Consolas" w:hAnsi="Consolas" w:cs="Consolas"/>
       <w:noProof/>
-      <w:sz w:val="18"/>
+      <w:sz w:val="20"/>
       <w:szCs w:val="18"/>
     </w:rPr>
   </w:style>
@@ -2753,7 +2756,7 @@
     <w:basedOn w:val="DefaultParagraphFont"/>
     <w:link w:val="Heading3"/>
     <w:uiPriority w:val="9"/>
-    <w:rsid w:val="00660D89"/>
+    <w:rsid w:val="00F61269"/>
     <w:rPr>
       <w:rFonts w:ascii="Trebuchet MS" w:eastAsiaTheme="majorEastAsia" w:hAnsi="Trebuchet MS" w:cstheme="majorBidi"/>
       <w:b/>
@@ -2767,7 +2770,7 @@
     <w:basedOn w:val="DefaultParagraphFont"/>
     <w:link w:val="Heading4"/>
     <w:uiPriority w:val="9"/>
-    <w:rsid w:val="00660D89"/>
+    <w:rsid w:val="00F61269"/>
     <w:rPr>
       <w:rFonts w:ascii="Trebuchet MS" w:eastAsiaTheme="majorEastAsia" w:hAnsi="Trebuchet MS" w:cstheme="majorBidi"/>
       <w:i/>
@@ -2780,7 +2783,7 @@
     <w:name w:val="No Spacing"/>
     <w:uiPriority w:val="1"/>
     <w:qFormat/>
-    <w:rsid w:val="00660D89"/>
+    <w:rsid w:val="00F61269"/>
     <w:pPr>
       <w:spacing w:after="0" w:line="240" w:lineRule="auto"/>
     </w:pPr>
@@ -3078,7 +3081,7 @@
 </file>
 
 <file path=customXml/itemProps1.xml><?xml version="1.0" encoding="utf-8"?>
-<ds:datastoreItem xmlns:ds="http://schemas.openxmlformats.org/officeDocument/2006/customXml" ds:itemID="{97FD1294-D06B-4D5E-8C54-6E6BBFC9684D}">
+<ds:datastoreItem xmlns:ds="http://schemas.openxmlformats.org/officeDocument/2006/customXml" ds:itemID="{386F3E2E-D3B3-4C36-8F34-679B86F9BB39}">
   <ds:schemaRefs>
     <ds:schemaRef ds:uri="http://schemas.openxmlformats.org/officeDocument/2006/bibliography"/>
   </ds:schemaRefs>

</xml_diff>

<commit_message>
Collection and core library streamlining
</commit_message>
<xml_diff>
--- a/Docs/LibCore.docx
+++ b/Docs/LibCore.docx
@@ -226,6 +226,12 @@
         <w:rPr>
           <w:color w:val="7030A0"/>
         </w:rPr>
+        <w:t xml:space="preserve">(get) </w:t>
+      </w:r>
+      <w:r>
+        <w:rPr>
+          <w:color w:val="7030A0"/>
+        </w:rPr>
         <w:t>size</w:t>
       </w:r>
     </w:p>
@@ -344,10 +350,25 @@
         <w:t xml:space="preserve"> </w:t>
       </w:r>
       <w:r>
+        <w:t>(</w:t>
+      </w:r>
+      <w:r>
         <w:rPr>
           <w:color w:val="7030A0"/>
         </w:rPr>
-        <w:t>is empty</w:t>
+        <w:t>is</w:t>
+      </w:r>
+      <w:r>
+        <w:rPr>
+          <w:color w:val="7030A0"/>
+        </w:rPr>
+        <w:t>)</w:t>
+      </w:r>
+      <w:r>
+        <w:rPr>
+          <w:color w:val="7030A0"/>
+        </w:rPr>
+        <w:t xml:space="preserve"> empty</w:t>
       </w:r>
     </w:p>
     <w:p>
@@ -488,203 +509,12 @@
     </w:p>
     <w:p>
       <w:pPr>
-        <w:pStyle w:val="Heading2"/>
-      </w:pPr>
-      <w:proofErr w:type="gramStart"/>
-      <w:r>
-        <w:t>function</w:t>
-      </w:r>
-      <w:proofErr w:type="gramEnd"/>
-      <w:r>
-        <w:t xml:space="preserve"> </w:t>
-      </w:r>
-      <w:r>
-        <w:rPr>
-          <w:color w:val="7030A0"/>
-        </w:rPr>
-        <w:t xml:space="preserve">add </w:t>
-      </w:r>
-      <w:r>
-        <w:rPr>
-          <w:color w:val="auto"/>
-        </w:rPr>
-        <w:t xml:space="preserve">{values} </w:t>
-      </w:r>
-      <w:r>
-        <w:rPr>
-          <w:color w:val="7030A0"/>
-        </w:rPr>
-        <w:t xml:space="preserve">to </w:t>
-      </w:r>
-      <w:r>
-        <w:rPr>
-          <w:color w:val="auto"/>
-        </w:rPr>
-        <w:t>{</w:t>
-      </w:r>
-      <w:proofErr w:type="spellStart"/>
-      <w:r>
-        <w:rPr>
-          <w:color w:val="auto"/>
-        </w:rPr>
-        <w:t>coll</w:t>
-      </w:r>
-      <w:proofErr w:type="spellEnd"/>
-      <w:r>
-        <w:rPr>
-          <w:color w:val="auto"/>
-        </w:rPr>
-        <w:t>}</w:t>
-      </w:r>
-    </w:p>
-    <w:p>
-      <w:proofErr w:type="gramStart"/>
-      <w:r>
-        <w:t>Adds values to existing collection.</w:t>
-      </w:r>
-      <w:proofErr w:type="gramEnd"/>
-    </w:p>
-    <w:p>
-      <w:pPr>
-        <w:pStyle w:val="Heading2"/>
-      </w:pPr>
-      <w:proofErr w:type="gramStart"/>
-      <w:r>
-        <w:lastRenderedPageBreak/>
-        <w:t>function</w:t>
-      </w:r>
-      <w:proofErr w:type="gramEnd"/>
-      <w:r>
-        <w:t xml:space="preserve"> </w:t>
-      </w:r>
-      <w:r>
-        <w:rPr>
-          <w:color w:val="7030A0"/>
-        </w:rPr>
-        <w:t xml:space="preserve">remove </w:t>
-      </w:r>
-      <w:r>
-        <w:rPr>
-          <w:color w:val="auto"/>
-        </w:rPr>
-        <w:t>{indices}</w:t>
-      </w:r>
-      <w:r>
-        <w:t xml:space="preserve"> </w:t>
-      </w:r>
-      <w:r>
-        <w:rPr>
-          <w:color w:val="7030A0"/>
-        </w:rPr>
-        <w:t xml:space="preserve">from </w:t>
-      </w:r>
-      <w:r>
-        <w:rPr>
-          <w:color w:val="auto"/>
-        </w:rPr>
-        <w:t>{</w:t>
-      </w:r>
-      <w:proofErr w:type="spellStart"/>
-      <w:r>
-        <w:rPr>
-          <w:color w:val="auto"/>
-        </w:rPr>
-        <w:t>coll</w:t>
-      </w:r>
-      <w:proofErr w:type="spellEnd"/>
-      <w:r>
-        <w:rPr>
-          <w:color w:val="auto"/>
-        </w:rPr>
-        <w:t>}</w:t>
-      </w:r>
-    </w:p>
-    <w:p>
-      <w:r>
-        <w:t xml:space="preserve">Remove from existing collection using indices.  If a collection is passed to the parameter indices, the values in the collection are assumed to be indices.  Otherwise, the parameter </w:t>
-      </w:r>
-      <w:r>
-        <w:t xml:space="preserve">value </w:t>
-      </w:r>
-      <w:r>
-        <w:t xml:space="preserve">itself is </w:t>
-      </w:r>
-      <w:r>
-        <w:t xml:space="preserve">assumed to be </w:t>
-      </w:r>
-      <w:r>
-        <w:t>the index.</w:t>
-      </w:r>
-    </w:p>
-    <w:p>
-      <w:pPr>
-        <w:pStyle w:val="Heading2"/>
-      </w:pPr>
-      <w:proofErr w:type="gramStart"/>
-      <w:r>
-        <w:t>function</w:t>
-      </w:r>
-      <w:proofErr w:type="gramEnd"/>
-      <w:r>
-        <w:t xml:space="preserve"> </w:t>
-      </w:r>
-      <w:r>
-        <w:rPr>
-          <w:color w:val="7030A0"/>
-        </w:rPr>
-        <w:t xml:space="preserve">remove value/values </w:t>
-      </w:r>
-      <w:r>
-        <w:rPr>
-          <w:color w:val="auto"/>
-        </w:rPr>
-        <w:t xml:space="preserve">{values} </w:t>
-      </w:r>
-      <w:r>
-        <w:rPr>
-          <w:color w:val="7030A0"/>
-        </w:rPr>
-        <w:t xml:space="preserve">from </w:t>
-      </w:r>
-      <w:r>
-        <w:rPr>
-          <w:color w:val="auto"/>
-        </w:rPr>
-        <w:t>{</w:t>
-      </w:r>
-      <w:proofErr w:type="spellStart"/>
-      <w:r>
-        <w:rPr>
-          <w:color w:val="auto"/>
-        </w:rPr>
-        <w:t>coll</w:t>
-      </w:r>
-      <w:proofErr w:type="spellEnd"/>
-      <w:r>
-        <w:rPr>
-          <w:color w:val="auto"/>
-        </w:rPr>
-        <w:t>}</w:t>
-      </w:r>
-    </w:p>
-    <w:p>
-      <w:r>
-        <w:t xml:space="preserve">Remove from existing collection using values.  If a collection is passed to the parameter values, the values in the collection are treated as values to be removed.  Otherwise, the parameter itself is used as the value.  This function must perform a linear search for </w:t>
-      </w:r>
-      <w:r>
-        <w:t>the value or values</w:t>
-      </w:r>
-      <w:r>
-        <w:t xml:space="preserve"> to remove, so be aware of the performance implications.</w:t>
-      </w:r>
-    </w:p>
-    <w:p>
-      <w:pPr>
         <w:pStyle w:val="Heading1"/>
       </w:pPr>
       <w:bookmarkStart w:id="0" w:name="_GoBack"/>
       <w:bookmarkEnd w:id="0"/>
       <w:r>
+        <w:lastRenderedPageBreak/>
         <w:t>Core Properties</w:t>
       </w:r>
     </w:p>
@@ -2977,7 +2807,7 @@
 </file>
 
 <file path=customXml/itemProps1.xml><?xml version="1.0" encoding="utf-8"?>
-<ds:datastoreItem xmlns:ds="http://schemas.openxmlformats.org/officeDocument/2006/customXml" ds:itemID="{A2B35F07-571F-42BF-BA26-E2C3493A1401}">
+<ds:datastoreItem xmlns:ds="http://schemas.openxmlformats.org/officeDocument/2006/customXml" ds:itemID="{0C6260A5-E883-4125-B770-2BD3B3B910D0}">
   <ds:schemaRefs>
     <ds:schemaRef ds:uri="http://schemas.openxmlformats.org/officeDocument/2006/bibliography"/>
   </ds:schemaRefs>

</xml_diff>

<commit_message>
Update variable declaration and add erase keyword
</commit_message>
<xml_diff>
--- a/Docs/LibCore.docx
+++ b/Docs/LibCore.docx
@@ -509,12 +509,166 @@
     </w:p>
     <w:p>
       <w:pPr>
-        <w:pStyle w:val="Heading1"/>
-      </w:pPr>
+        <w:pStyle w:val="Heading2"/>
+      </w:pPr>
+      <w:proofErr w:type="gramStart"/>
+      <w:r>
+        <w:t>function</w:t>
+      </w:r>
+      <w:proofErr w:type="gramEnd"/>
+      <w:r>
+        <w:t xml:space="preserve"> return</w:t>
+      </w:r>
+      <w:r>
+        <w:rPr>
+          <w:color w:val="7030A0"/>
+        </w:rPr>
+        <w:t xml:space="preserve"> </w:t>
+      </w:r>
+      <w:r>
+        <w:rPr>
+          <w:color w:val="auto"/>
+        </w:rPr>
+        <w:t>{</w:t>
+      </w:r>
+      <w:proofErr w:type="spellStart"/>
+      <w:r>
+        <w:rPr>
+          <w:color w:val="auto"/>
+        </w:rPr>
+        <w:t>params</w:t>
+      </w:r>
+      <w:proofErr w:type="spellEnd"/>
+      <w:r>
+        <w:rPr>
+          <w:color w:val="auto"/>
+        </w:rPr>
+        <w:t>}</w:t>
+      </w:r>
+      <w:r>
+        <w:t xml:space="preserve"> </w:t>
+      </w:r>
+      <w:r>
+        <w:rPr>
+          <w:color w:val="7030A0"/>
+        </w:rPr>
+        <w:t>key</w:t>
+      </w:r>
+    </w:p>
+    <w:p>
+      <w:r>
+        <w:t xml:space="preserve">Returns collection element’s </w:t>
+      </w:r>
+      <w:r>
+        <w:t>key</w:t>
+      </w:r>
       <w:bookmarkStart w:id="0" w:name="_GoBack"/>
       <w:bookmarkEnd w:id="0"/>
       <w:r>
+        <w:t xml:space="preserve"> for iterator </w:t>
+      </w:r>
+      <w:r>
+        <w:rPr>
+          <w:rStyle w:val="CodeChar"/>
+        </w:rPr>
+        <w:t>param</w:t>
+      </w:r>
+      <w:r>
+        <w:t xml:space="preserve">, and returns </w:t>
+      </w:r>
+      <w:r>
+        <w:rPr>
+          <w:rStyle w:val="CodeChar"/>
+        </w:rPr>
+        <w:t>null</w:t>
+      </w:r>
+      <w:r>
+        <w:t xml:space="preserve"> for all other types or if element is not in collection.</w:t>
+      </w:r>
+    </w:p>
+    <w:p>
+      <w:pPr>
+        <w:pStyle w:val="Heading2"/>
+      </w:pPr>
+      <w:proofErr w:type="gramStart"/>
+      <w:r>
         <w:lastRenderedPageBreak/>
+        <w:t>function</w:t>
+      </w:r>
+      <w:proofErr w:type="gramEnd"/>
+      <w:r>
+        <w:t xml:space="preserve"> return</w:t>
+      </w:r>
+      <w:r>
+        <w:rPr>
+          <w:color w:val="7030A0"/>
+        </w:rPr>
+        <w:t xml:space="preserve"> </w:t>
+      </w:r>
+      <w:r>
+        <w:rPr>
+          <w:color w:val="auto"/>
+        </w:rPr>
+        <w:t>{</w:t>
+      </w:r>
+      <w:proofErr w:type="spellStart"/>
+      <w:r>
+        <w:rPr>
+          <w:color w:val="auto"/>
+        </w:rPr>
+        <w:t>params</w:t>
+      </w:r>
+      <w:proofErr w:type="spellEnd"/>
+      <w:r>
+        <w:rPr>
+          <w:color w:val="auto"/>
+        </w:rPr>
+        <w:t>}</w:t>
+      </w:r>
+      <w:r>
+        <w:t xml:space="preserve"> </w:t>
+      </w:r>
+      <w:r>
+        <w:rPr>
+          <w:color w:val="7030A0"/>
+        </w:rPr>
+        <w:t>value</w:t>
+      </w:r>
+    </w:p>
+    <w:p>
+      <w:r>
+        <w:t xml:space="preserve">Returns collection element’s value for iterator </w:t>
+      </w:r>
+      <w:r>
+        <w:rPr>
+          <w:rStyle w:val="CodeChar"/>
+        </w:rPr>
+        <w:t>param</w:t>
+      </w:r>
+      <w:r>
+        <w:t xml:space="preserve">, and returns </w:t>
+      </w:r>
+      <w:r>
+        <w:rPr>
+          <w:rStyle w:val="CodeChar"/>
+        </w:rPr>
+        <w:t>null</w:t>
+      </w:r>
+      <w:r>
+        <w:t xml:space="preserve"> for all other types</w:t>
+      </w:r>
+      <w:r>
+        <w:t xml:space="preserve"> or if element is not in collection</w:t>
+      </w:r>
+      <w:r>
+        <w:t>.</w:t>
+      </w:r>
+    </w:p>
+    <w:p>
+      <w:pPr>
+        <w:pStyle w:val="Heading1"/>
+      </w:pPr>
+      <w:r>
         <w:t>Core Properties</w:t>
       </w:r>
     </w:p>
@@ -2807,7 +2961,7 @@
 </file>
 
 <file path=customXml/itemProps1.xml><?xml version="1.0" encoding="utf-8"?>
-<ds:datastoreItem xmlns:ds="http://schemas.openxmlformats.org/officeDocument/2006/customXml" ds:itemID="{0C6260A5-E883-4125-B770-2BD3B3B910D0}">
+<ds:datastoreItem xmlns:ds="http://schemas.openxmlformats.org/officeDocument/2006/customXml" ds:itemID="{03A9C6C4-96F5-4D23-9FDE-492F5AD13CA5}">
   <ds:schemaRefs>
     <ds:schemaRef ds:uri="http://schemas.openxmlformats.org/officeDocument/2006/bibliography"/>
   </ds:schemaRefs>

</xml_diff>

<commit_message>
Adjust parameter types for properties / native registration
</commit_message>
<xml_diff>
--- a/Docs/LibCore.docx
+++ b/Docs/LibCore.docx
@@ -557,130 +557,127 @@
     </w:p>
     <w:p>
       <w:r>
-        <w:t xml:space="preserve">Returns collection element’s </w:t>
-      </w:r>
-      <w:r>
-        <w:t>key</w:t>
+        <w:t xml:space="preserve">Returns collection element’s key for iterator </w:t>
+      </w:r>
+      <w:r>
+        <w:rPr>
+          <w:rStyle w:val="CodeChar"/>
+        </w:rPr>
+        <w:t>param</w:t>
+      </w:r>
+      <w:r>
+        <w:t xml:space="preserve">, and returns </w:t>
+      </w:r>
+      <w:r>
+        <w:rPr>
+          <w:rStyle w:val="CodeChar"/>
+        </w:rPr>
+        <w:t>null</w:t>
+      </w:r>
+      <w:r>
+        <w:t xml:space="preserve"> for all other types or if element is not in collection.</w:t>
+      </w:r>
+    </w:p>
+    <w:p>
+      <w:pPr>
+        <w:pStyle w:val="Heading2"/>
+      </w:pPr>
+      <w:proofErr w:type="gramStart"/>
+      <w:r>
+        <w:lastRenderedPageBreak/>
+        <w:t>function</w:t>
+      </w:r>
+      <w:proofErr w:type="gramEnd"/>
+      <w:r>
+        <w:t xml:space="preserve"> return</w:t>
+      </w:r>
+      <w:r>
+        <w:rPr>
+          <w:color w:val="7030A0"/>
+        </w:rPr>
+        <w:t xml:space="preserve"> </w:t>
+      </w:r>
+      <w:r>
+        <w:rPr>
+          <w:color w:val="auto"/>
+        </w:rPr>
+        <w:t>{</w:t>
+      </w:r>
+      <w:proofErr w:type="spellStart"/>
+      <w:r>
+        <w:rPr>
+          <w:color w:val="auto"/>
+        </w:rPr>
+        <w:t>params</w:t>
+      </w:r>
+      <w:proofErr w:type="spellEnd"/>
+      <w:r>
+        <w:rPr>
+          <w:color w:val="auto"/>
+        </w:rPr>
+        <w:t>}</w:t>
+      </w:r>
+      <w:r>
+        <w:t xml:space="preserve"> </w:t>
+      </w:r>
+      <w:r>
+        <w:rPr>
+          <w:color w:val="7030A0"/>
+        </w:rPr>
+        <w:t>value</w:t>
+      </w:r>
+    </w:p>
+    <w:p>
+      <w:r>
+        <w:t xml:space="preserve">Returns collection element’s value for iterator </w:t>
+      </w:r>
+      <w:r>
+        <w:rPr>
+          <w:rStyle w:val="CodeChar"/>
+        </w:rPr>
+        <w:t>param</w:t>
+      </w:r>
+      <w:r>
+        <w:t xml:space="preserve">, and returns </w:t>
+      </w:r>
+      <w:r>
+        <w:rPr>
+          <w:rStyle w:val="CodeChar"/>
+        </w:rPr>
+        <w:t>null</w:t>
+      </w:r>
+      <w:r>
+        <w:t xml:space="preserve"> for all other types or if element is not in collection.</w:t>
+      </w:r>
+    </w:p>
+    <w:p>
+      <w:pPr>
+        <w:pStyle w:val="Heading1"/>
+      </w:pPr>
+      <w:r>
+        <w:t>Core Properties</w:t>
+      </w:r>
+    </w:p>
+    <w:p>
+      <w:pPr>
+        <w:pStyle w:val="Heading2"/>
+      </w:pPr>
+      <w:r>
+        <w:t>p</w:t>
       </w:r>
       <w:bookmarkStart w:id="0" w:name="_GoBack"/>
       <w:bookmarkEnd w:id="0"/>
       <w:r>
-        <w:t xml:space="preserve"> for iterator </w:t>
-      </w:r>
-      <w:r>
-        <w:rPr>
-          <w:rStyle w:val="CodeChar"/>
-        </w:rPr>
-        <w:t>param</w:t>
-      </w:r>
-      <w:r>
-        <w:t xml:space="preserve">, and returns </w:t>
-      </w:r>
-      <w:r>
-        <w:rPr>
-          <w:rStyle w:val="CodeChar"/>
-        </w:rPr>
-        <w:t>null</w:t>
-      </w:r>
-      <w:r>
-        <w:t xml:space="preserve"> for all other types or if element is not in collection.</w:t>
-      </w:r>
-    </w:p>
-    <w:p>
-      <w:pPr>
-        <w:pStyle w:val="Heading2"/>
-      </w:pPr>
-      <w:proofErr w:type="gramStart"/>
-      <w:r>
-        <w:lastRenderedPageBreak/>
-        <w:t>function</w:t>
-      </w:r>
-      <w:proofErr w:type="gramEnd"/>
-      <w:r>
-        <w:t xml:space="preserve"> return</w:t>
-      </w:r>
-      <w:r>
-        <w:rPr>
-          <w:color w:val="7030A0"/>
-        </w:rPr>
+        <w:t>ublic</w:t>
+      </w:r>
+      <w:r>
         <w:t xml:space="preserve"> </w:t>
       </w:r>
-      <w:r>
-        <w:rPr>
-          <w:color w:val="auto"/>
-        </w:rPr>
-        <w:t>{</w:t>
-      </w:r>
       <w:proofErr w:type="spellStart"/>
       <w:r>
-        <w:rPr>
-          <w:color w:val="auto"/>
-        </w:rPr>
-        <w:t>params</w:t>
+        <w:t>readonly</w:t>
       </w:r>
       <w:proofErr w:type="spellEnd"/>
-      <w:r>
-        <w:rPr>
-          <w:color w:val="auto"/>
-        </w:rPr>
-        <w:t>}</w:t>
-      </w:r>
-      <w:r>
-        <w:t xml:space="preserve"> </w:t>
-      </w:r>
-      <w:r>
-        <w:rPr>
-          <w:color w:val="7030A0"/>
-        </w:rPr>
-        <w:t>value</w:t>
-      </w:r>
-    </w:p>
-    <w:p>
-      <w:r>
-        <w:t xml:space="preserve">Returns collection element’s value for iterator </w:t>
-      </w:r>
-      <w:r>
-        <w:rPr>
-          <w:rStyle w:val="CodeChar"/>
-        </w:rPr>
-        <w:t>param</w:t>
-      </w:r>
-      <w:r>
-        <w:t xml:space="preserve">, and returns </w:t>
-      </w:r>
-      <w:r>
-        <w:rPr>
-          <w:rStyle w:val="CodeChar"/>
-        </w:rPr>
-        <w:t>null</w:t>
-      </w:r>
-      <w:r>
-        <w:t xml:space="preserve"> for all other types</w:t>
-      </w:r>
-      <w:r>
-        <w:t xml:space="preserve"> or if element is not in collection</w:t>
-      </w:r>
-      <w:r>
-        <w:t>.</w:t>
-      </w:r>
-    </w:p>
-    <w:p>
-      <w:pPr>
-        <w:pStyle w:val="Heading1"/>
-      </w:pPr>
-      <w:r>
-        <w:t>Core Properties</w:t>
-      </w:r>
-    </w:p>
-    <w:p>
-      <w:pPr>
-        <w:pStyle w:val="Heading2"/>
-      </w:pPr>
-      <w:proofErr w:type="gramStart"/>
-      <w:r>
-        <w:t>public</w:t>
-      </w:r>
-      <w:proofErr w:type="gramEnd"/>
       <w:r>
         <w:t xml:space="preserve"> </w:t>
       </w:r>
@@ -2961,7 +2958,7 @@
 </file>
 
 <file path=customXml/itemProps1.xml><?xml version="1.0" encoding="utf-8"?>
-<ds:datastoreItem xmlns:ds="http://schemas.openxmlformats.org/officeDocument/2006/customXml" ds:itemID="{03A9C6C4-96F5-4D23-9FDE-492F5AD13CA5}">
+<ds:datastoreItem xmlns:ds="http://schemas.openxmlformats.org/officeDocument/2006/customXml" ds:itemID="{A3FD3F1A-2C7A-4B58-819A-E13AC2E8956C}">
   <ds:schemaRefs>
     <ds:schemaRef ds:uri="http://schemas.openxmlformats.org/officeDocument/2006/bibliography"/>
   </ds:schemaRefs>

</xml_diff>

<commit_message>
Update documentation and perf test
</commit_message>
<xml_diff>
--- a/Docs/LibCore.docx
+++ b/Docs/LibCore.docx
@@ -191,12 +191,6 @@
       </w:r>
       <w:proofErr w:type="gramEnd"/>
       <w:r>
-        <w:t xml:space="preserve"> return</w:t>
-      </w:r>
-      <w:r>
-        <w:rPr>
-          <w:color w:val="7030A0"/>
-        </w:rPr>
         <w:t xml:space="preserve"> </w:t>
       </w:r>
       <w:r>
@@ -318,12 +312,6 @@
       </w:r>
       <w:proofErr w:type="gramEnd"/>
       <w:r>
-        <w:t xml:space="preserve"> return</w:t>
-      </w:r>
-      <w:r>
-        <w:rPr>
-          <w:color w:val="7030A0"/>
-        </w:rPr>
         <w:t xml:space="preserve"> </w:t>
       </w:r>
       <w:r>
@@ -517,12 +505,6 @@
       </w:r>
       <w:proofErr w:type="gramEnd"/>
       <w:r>
-        <w:t xml:space="preserve"> return</w:t>
-      </w:r>
-      <w:r>
-        <w:rPr>
-          <w:color w:val="7030A0"/>
-        </w:rPr>
         <w:t xml:space="preserve"> </w:t>
       </w:r>
       <w:r>
@@ -582,21 +564,12 @@
       <w:pPr>
         <w:pStyle w:val="Heading2"/>
       </w:pPr>
-      <w:proofErr w:type="gramStart"/>
       <w:r>
         <w:lastRenderedPageBreak/>
-        <w:t>function</w:t>
-      </w:r>
-      <w:proofErr w:type="gramEnd"/>
-      <w:r>
-        <w:t xml:space="preserve"> return</w:t>
-      </w:r>
-      <w:r>
-        <w:rPr>
-          <w:color w:val="7030A0"/>
-        </w:rPr>
-        <w:t xml:space="preserve"> </w:t>
-      </w:r>
+        <w:t xml:space="preserve">function </w:t>
+      </w:r>
+      <w:bookmarkStart w:id="0" w:name="_GoBack"/>
+      <w:bookmarkEnd w:id="0"/>
       <w:r>
         <w:rPr>
           <w:color w:val="auto"/>
@@ -665,8 +638,6 @@
       <w:r>
         <w:t>p</w:t>
       </w:r>
-      <w:bookmarkStart w:id="0" w:name="_GoBack"/>
-      <w:bookmarkEnd w:id="0"/>
       <w:r>
         <w:t>ublic</w:t>
       </w:r>
@@ -2958,7 +2929,7 @@
 </file>
 
 <file path=customXml/itemProps1.xml><?xml version="1.0" encoding="utf-8"?>
-<ds:datastoreItem xmlns:ds="http://schemas.openxmlformats.org/officeDocument/2006/customXml" ds:itemID="{A3FD3F1A-2C7A-4B58-819A-E13AC2E8956C}">
+<ds:datastoreItem xmlns:ds="http://schemas.openxmlformats.org/officeDocument/2006/customXml" ds:itemID="{24B1B032-B6EF-475F-A90C-8077D33FA145}">
   <ds:schemaRefs>
     <ds:schemaRef ds:uri="http://schemas.openxmlformats.org/officeDocument/2006/bibliography"/>
   </ds:schemaRefs>

</xml_diff>

<commit_message>
Add 'get call stack' function to core library
</commit_message>
<xml_diff>
--- a/Docs/LibCore.docx
+++ b/Docs/LibCore.docx
@@ -508,38 +508,64 @@
         <w:t xml:space="preserve"> </w:t>
       </w:r>
       <w:r>
-        <w:rPr>
-          <w:color w:val="auto"/>
-        </w:rPr>
-        <w:t>{</w:t>
-      </w:r>
-      <w:proofErr w:type="spellStart"/>
-      <w:r>
-        <w:rPr>
-          <w:color w:val="auto"/>
-        </w:rPr>
-        <w:t>params</w:t>
-      </w:r>
-      <w:proofErr w:type="spellEnd"/>
-      <w:r>
-        <w:rPr>
-          <w:color w:val="auto"/>
-        </w:rPr>
-        <w:t>}</w:t>
-      </w:r>
+        <w:t xml:space="preserve">(get) </w:t>
+      </w:r>
+      <w:r>
+        <w:rPr>
+          <w:color w:val="7030A0"/>
+        </w:rPr>
+        <w:t>key</w:t>
+      </w:r>
+    </w:p>
+    <w:p>
+      <w:r>
+        <w:t xml:space="preserve">Returns collection element’s key for iterator </w:t>
+      </w:r>
+      <w:r>
+        <w:rPr>
+          <w:rStyle w:val="CodeChar"/>
+        </w:rPr>
+        <w:t>param</w:t>
+      </w:r>
+      <w:r>
+        <w:t xml:space="preserve">, and returns </w:t>
+      </w:r>
+      <w:r>
+        <w:rPr>
+          <w:rStyle w:val="CodeChar"/>
+        </w:rPr>
+        <w:t>null</w:t>
+      </w:r>
+      <w:r>
+        <w:t xml:space="preserve"> for all other types or if element is not in collection.</w:t>
+      </w:r>
+    </w:p>
+    <w:p>
+      <w:pPr>
+        <w:pStyle w:val="Heading2"/>
+      </w:pPr>
+      <w:proofErr w:type="gramStart"/>
+      <w:r>
+        <w:lastRenderedPageBreak/>
+        <w:t>function</w:t>
+      </w:r>
+      <w:proofErr w:type="gramEnd"/>
       <w:r>
         <w:t xml:space="preserve"> </w:t>
       </w:r>
       <w:r>
+        <w:t xml:space="preserve">(get) </w:t>
+      </w:r>
+      <w:r>
         <w:rPr>
           <w:color w:val="7030A0"/>
         </w:rPr>
-        <w:t>key</w:t>
-      </w:r>
-    </w:p>
-    <w:p>
-      <w:r>
-        <w:t xml:space="preserve">Returns collection element’s key for iterator </w:t>
+        <w:t>value</w:t>
+      </w:r>
+    </w:p>
+    <w:p>
+      <w:r>
+        <w:t xml:space="preserve">Returns collection element’s value for iterator </w:t>
       </w:r>
       <w:r>
         <w:rPr>
@@ -558,69 +584,40 @@
       </w:r>
       <w:r>
         <w:t xml:space="preserve"> for all other types or if element is not in collection.</w:t>
-      </w:r>
-    </w:p>
-    <w:p>
-      <w:pPr>
-        <w:pStyle w:val="Heading2"/>
-      </w:pPr>
-      <w:r>
-        <w:lastRenderedPageBreak/>
-        <w:t xml:space="preserve">function </w:t>
       </w:r>
       <w:bookmarkStart w:id="0" w:name="_GoBack"/>
       <w:bookmarkEnd w:id="0"/>
-      <w:r>
-        <w:rPr>
-          <w:color w:val="auto"/>
-        </w:rPr>
-        <w:t>{</w:t>
-      </w:r>
-      <w:proofErr w:type="spellStart"/>
-      <w:r>
-        <w:rPr>
-          <w:color w:val="auto"/>
-        </w:rPr>
-        <w:t>params</w:t>
-      </w:r>
-      <w:proofErr w:type="spellEnd"/>
-      <w:r>
-        <w:rPr>
-          <w:color w:val="auto"/>
-        </w:rPr>
-        <w:t>}</w:t>
-      </w:r>
-      <w:r>
-        <w:t xml:space="preserve"> </w:t>
+    </w:p>
+    <w:p>
+      <w:pPr>
+        <w:pStyle w:val="Heading2"/>
+      </w:pPr>
+      <w:proofErr w:type="gramStart"/>
+      <w:r>
+        <w:t>function</w:t>
+      </w:r>
+      <w:proofErr w:type="gramEnd"/>
+      <w:r>
+        <w:t xml:space="preserve"> (get) </w:t>
       </w:r>
       <w:r>
         <w:rPr>
           <w:color w:val="7030A0"/>
         </w:rPr>
-        <w:t>value</w:t>
-      </w:r>
-    </w:p>
-    <w:p>
-      <w:r>
-        <w:t xml:space="preserve">Returns collection element’s value for iterator </w:t>
-      </w:r>
-      <w:r>
-        <w:rPr>
-          <w:rStyle w:val="CodeChar"/>
-        </w:rPr>
-        <w:t>param</w:t>
-      </w:r>
-      <w:r>
-        <w:t xml:space="preserve">, and returns </w:t>
-      </w:r>
-      <w:r>
-        <w:rPr>
-          <w:rStyle w:val="CodeChar"/>
-        </w:rPr>
-        <w:t>null</w:t>
-      </w:r>
-      <w:r>
-        <w:t xml:space="preserve"> for all other types or if element is not in collection.</w:t>
+        <w:t>call stack</w:t>
+      </w:r>
+    </w:p>
+    <w:p>
+      <w:proofErr w:type="gramStart"/>
+      <w:r>
+        <w:t xml:space="preserve">Returns collection </w:t>
+      </w:r>
+      <w:r>
+        <w:t>of strings indicating the current call stack.</w:t>
+      </w:r>
+      <w:proofErr w:type="gramEnd"/>
+      <w:r>
+        <w:t xml:space="preserve">  The first entry is always “root”.</w:t>
       </w:r>
     </w:p>
     <w:p>
@@ -2929,7 +2926,7 @@
 </file>
 
 <file path=customXml/itemProps1.xml><?xml version="1.0" encoding="utf-8"?>
-<ds:datastoreItem xmlns:ds="http://schemas.openxmlformats.org/officeDocument/2006/customXml" ds:itemID="{24B1B032-B6EF-475F-A90C-8077D33FA145}">
+<ds:datastoreItem xmlns:ds="http://schemas.openxmlformats.org/officeDocument/2006/customXml" ds:itemID="{01166F38-3FC7-4D46-A093-6077D72C83FB}">
   <ds:schemaRefs>
     <ds:schemaRef ds:uri="http://schemas.openxmlformats.org/officeDocument/2006/bibliography"/>
   </ds:schemaRefs>

</xml_diff>

<commit_message>
Add support for possessive decoration on variable names
</commit_message>
<xml_diff>
--- a/Docs/LibCore.docx
+++ b/Docs/LibCore.docx
@@ -287,7 +287,21 @@
         </w:numPr>
       </w:pPr>
       <w:r>
-        <w:t>String – Returns the number of characters.</w:t>
+        <w:t xml:space="preserve">String – </w:t>
+      </w:r>
+      <w:r>
+        <w:t>Returns the number o</w:t>
+      </w:r>
+      <w:r>
+        <w:t>f Unicode characters</w:t>
+      </w:r>
+      <w:r>
+        <w:t xml:space="preserve"> (not bytes)</w:t>
+      </w:r>
+      <w:bookmarkStart w:id="0" w:name="_GoBack"/>
+      <w:bookmarkEnd w:id="0"/>
+      <w:r>
+        <w:t>.</w:t>
       </w:r>
     </w:p>
     <w:p>
@@ -585,8 +599,6 @@
       <w:r>
         <w:t xml:space="preserve"> for all other types or if element is not in collection.</w:t>
       </w:r>
-      <w:bookmarkStart w:id="0" w:name="_GoBack"/>
-      <w:bookmarkEnd w:id="0"/>
     </w:p>
     <w:p>
       <w:pPr>
@@ -610,10 +622,7 @@
     <w:p>
       <w:proofErr w:type="gramStart"/>
       <w:r>
-        <w:t xml:space="preserve">Returns collection </w:t>
-      </w:r>
-      <w:r>
-        <w:t>of strings indicating the current call stack.</w:t>
+        <w:t>Returns collection of strings indicating the current call stack.</w:t>
       </w:r>
       <w:proofErr w:type="gramEnd"/>
       <w:r>
@@ -2926,7 +2935,7 @@
 </file>
 
 <file path=customXml/itemProps1.xml><?xml version="1.0" encoding="utf-8"?>
-<ds:datastoreItem xmlns:ds="http://schemas.openxmlformats.org/officeDocument/2006/customXml" ds:itemID="{01166F38-3FC7-4D46-A093-6077D72C83FB}">
+<ds:datastoreItem xmlns:ds="http://schemas.openxmlformats.org/officeDocument/2006/customXml" ds:itemID="{9313956A-A15E-4E15-9296-DF894F049C9B}">
   <ds:schemaRefs>
     <ds:schemaRef ds:uri="http://schemas.openxmlformats.org/officeDocument/2006/bibliography"/>
   </ds:schemaRefs>

</xml_diff>

<commit_message>
Add support for first class functions
</commit_message>
<xml_diff>
--- a/Docs/LibCore.docx
+++ b/Docs/LibCore.docx
@@ -298,8 +298,6 @@
       <w:r>
         <w:t xml:space="preserve"> (not bytes)</w:t>
       </w:r>
-      <w:bookmarkStart w:id="0" w:name="_GoBack"/>
-      <w:bookmarkEnd w:id="0"/>
       <w:r>
         <w:t>.</w:t>
       </w:r>
@@ -628,6 +626,182 @@
       <w:r>
         <w:t xml:space="preserve">  The first entry is always “root”.</w:t>
       </w:r>
+    </w:p>
+    <w:p>
+      <w:pPr>
+        <w:pStyle w:val="Heading2"/>
+      </w:pPr>
+      <w:proofErr w:type="gramStart"/>
+      <w:r>
+        <w:t>function</w:t>
+      </w:r>
+      <w:proofErr w:type="gramEnd"/>
+      <w:r>
+        <w:t xml:space="preserve"> </w:t>
+      </w:r>
+      <w:r>
+        <w:rPr>
+          <w:color w:val="7030A0"/>
+        </w:rPr>
+        <w:t xml:space="preserve">call </w:t>
+      </w:r>
+      <w:r>
+        <w:rPr>
+          <w:color w:val="auto"/>
+        </w:rPr>
+        <w:t>{</w:t>
+      </w:r>
+      <w:r>
+        <w:rPr>
+          <w:color w:val="0070C0"/>
+        </w:rPr>
+        <w:t xml:space="preserve">function </w:t>
+      </w:r>
+      <w:proofErr w:type="spellStart"/>
+      <w:r>
+        <w:rPr>
+          <w:color w:val="auto"/>
+        </w:rPr>
+        <w:t>param</w:t>
+      </w:r>
+      <w:proofErr w:type="spellEnd"/>
+      <w:r>
+        <w:rPr>
+          <w:color w:val="auto"/>
+        </w:rPr>
+        <w:t>}</w:t>
+      </w:r>
+    </w:p>
+    <w:p>
+      <w:proofErr w:type="gramStart"/>
+      <w:r>
+        <w:t xml:space="preserve">Invokes a function variable </w:t>
+      </w:r>
+      <w:r>
+        <w:rPr>
+          <w:rStyle w:val="CodeChar"/>
+        </w:rPr>
+        <w:t>param</w:t>
+      </w:r>
+      <w:r>
+        <w:t>.</w:t>
+      </w:r>
+      <w:proofErr w:type="gramEnd"/>
+    </w:p>
+    <w:p>
+      <w:pPr>
+        <w:pStyle w:val="Heading2"/>
+      </w:pPr>
+      <w:proofErr w:type="gramStart"/>
+      <w:r>
+        <w:t>function</w:t>
+      </w:r>
+      <w:proofErr w:type="gramEnd"/>
+      <w:r>
+        <w:t xml:space="preserve"> </w:t>
+      </w:r>
+      <w:r>
+        <w:rPr>
+          <w:color w:val="7030A0"/>
+        </w:rPr>
+        <w:t xml:space="preserve">call </w:t>
+      </w:r>
+      <w:r>
+        <w:rPr>
+          <w:color w:val="auto"/>
+        </w:rPr>
+        <w:t>{</w:t>
+      </w:r>
+      <w:r>
+        <w:rPr>
+          <w:color w:val="0070C0"/>
+        </w:rPr>
+        <w:t xml:space="preserve">function </w:t>
+      </w:r>
+      <w:proofErr w:type="spellStart"/>
+      <w:r>
+        <w:rPr>
+          <w:color w:val="auto"/>
+        </w:rPr>
+        <w:t>param</w:t>
+      </w:r>
+      <w:proofErr w:type="spellEnd"/>
+      <w:r>
+        <w:rPr>
+          <w:color w:val="auto"/>
+        </w:rPr>
+        <w:t>}</w:t>
+      </w:r>
+      <w:r>
+        <w:rPr>
+          <w:color w:val="7030A0"/>
+        </w:rPr>
+        <w:t xml:space="preserve"> </w:t>
+      </w:r>
+      <w:r>
+        <w:rPr>
+          <w:color w:val="7030A0"/>
+        </w:rPr>
+        <w:t>with</w:t>
+      </w:r>
+      <w:r>
+        <w:rPr>
+          <w:color w:val="7030A0"/>
+        </w:rPr>
+        <w:t xml:space="preserve"> </w:t>
+      </w:r>
+      <w:r>
+        <w:rPr>
+          <w:color w:val="auto"/>
+        </w:rPr>
+        <w:t>{</w:t>
+      </w:r>
+      <w:proofErr w:type="spellStart"/>
+      <w:r>
+        <w:rPr>
+          <w:color w:val="auto"/>
+        </w:rPr>
+        <w:t>param</w:t>
+      </w:r>
+      <w:r>
+        <w:rPr>
+          <w:color w:val="auto"/>
+        </w:rPr>
+        <w:t>s</w:t>
+      </w:r>
+      <w:proofErr w:type="spellEnd"/>
+      <w:r>
+        <w:rPr>
+          <w:color w:val="auto"/>
+        </w:rPr>
+        <w:t>}</w:t>
+      </w:r>
+    </w:p>
+    <w:p>
+      <w:proofErr w:type="gramStart"/>
+      <w:r>
+        <w:t xml:space="preserve">Invokes a function variable </w:t>
+      </w:r>
+      <w:proofErr w:type="spellStart"/>
+      <w:r>
+        <w:t>param</w:t>
+      </w:r>
+      <w:proofErr w:type="spellEnd"/>
+      <w:r>
+        <w:t xml:space="preserve">, forwarding all </w:t>
+      </w:r>
+      <w:r>
+        <w:rPr>
+          <w:rStyle w:val="CodeChar"/>
+        </w:rPr>
+        <w:t>params</w:t>
+      </w:r>
+      <w:r>
+        <w:t xml:space="preserve"> to the function.</w:t>
+      </w:r>
+      <w:bookmarkStart w:id="0" w:name="_GoBack"/>
+      <w:bookmarkEnd w:id="0"/>
+      <w:proofErr w:type="gramEnd"/>
     </w:p>
     <w:p>
       <w:pPr>
@@ -2935,7 +3109,7 @@
 </file>
 
 <file path=customXml/itemProps1.xml><?xml version="1.0" encoding="utf-8"?>
-<ds:datastoreItem xmlns:ds="http://schemas.openxmlformats.org/officeDocument/2006/customXml" ds:itemID="{9313956A-A15E-4E15-9296-DF894F049C9B}">
+<ds:datastoreItem xmlns:ds="http://schemas.openxmlformats.org/officeDocument/2006/customXml" ds:itemID="{95760296-BAD9-47EA-8104-DB4442832C6E}">
   <ds:schemaRefs>
     <ds:schemaRef ds:uri="http://schemas.openxmlformats.org/officeDocument/2006/bibliography"/>
   </ds:schemaRefs>

</xml_diff>

<commit_message>
Add support for coroutines
</commit_message>
<xml_diff>
--- a/Docs/LibCore.docx
+++ b/Docs/LibCore.docx
@@ -90,10 +90,16 @@
       </w:pPr>
       <w:proofErr w:type="gramStart"/>
       <w:r>
+        <w:rPr>
+          <w:color w:val="0070C0"/>
+        </w:rPr>
         <w:t>function</w:t>
       </w:r>
       <w:proofErr w:type="gramEnd"/>
       <w:r>
+        <w:rPr>
+          <w:color w:val="0070C0"/>
+        </w:rPr>
         <w:t xml:space="preserve"> </w:t>
       </w:r>
       <w:r>
@@ -137,10 +143,16 @@
       </w:pPr>
       <w:proofErr w:type="gramStart"/>
       <w:r>
+        <w:rPr>
+          <w:color w:val="0070C0"/>
+        </w:rPr>
         <w:t>function</w:t>
       </w:r>
       <w:proofErr w:type="gramEnd"/>
       <w:r>
+        <w:rPr>
+          <w:color w:val="0070C0"/>
+        </w:rPr>
         <w:t xml:space="preserve"> </w:t>
       </w:r>
       <w:r>
@@ -187,10 +199,16 @@
       </w:pPr>
       <w:proofErr w:type="gramStart"/>
       <w:r>
+        <w:rPr>
+          <w:color w:val="0070C0"/>
+        </w:rPr>
         <w:t>function</w:t>
       </w:r>
       <w:proofErr w:type="gramEnd"/>
       <w:r>
+        <w:rPr>
+          <w:color w:val="0070C0"/>
+        </w:rPr>
         <w:t xml:space="preserve"> </w:t>
       </w:r>
       <w:r>
@@ -320,10 +338,16 @@
       </w:pPr>
       <w:proofErr w:type="gramStart"/>
       <w:r>
+        <w:rPr>
+          <w:color w:val="0070C0"/>
+        </w:rPr>
         <w:t>function</w:t>
       </w:r>
       <w:proofErr w:type="gramEnd"/>
       <w:r>
+        <w:rPr>
+          <w:color w:val="0070C0"/>
+        </w:rPr>
         <w:t xml:space="preserve"> </w:t>
       </w:r>
       <w:r>
@@ -513,13 +537,48 @@
       </w:pPr>
       <w:proofErr w:type="gramStart"/>
       <w:r>
+        <w:rPr>
+          <w:color w:val="0070C0"/>
+        </w:rPr>
         <w:t>function</w:t>
       </w:r>
       <w:proofErr w:type="gramEnd"/>
       <w:r>
+        <w:rPr>
+          <w:color w:val="0070C0"/>
+        </w:rPr>
         <w:t xml:space="preserve"> </w:t>
       </w:r>
       <w:r>
+        <w:rPr>
+          <w:color w:val="auto"/>
+        </w:rPr>
+        <w:t>{</w:t>
+      </w:r>
+      <w:r>
+        <w:rPr>
+          <w:color w:val="0070C0"/>
+        </w:rPr>
+        <w:t xml:space="preserve">iterator </w:t>
+      </w:r>
+      <w:proofErr w:type="spellStart"/>
+      <w:r>
+        <w:rPr>
+          <w:color w:val="auto"/>
+        </w:rPr>
+        <w:t>param</w:t>
+      </w:r>
+      <w:proofErr w:type="spellEnd"/>
+      <w:r>
+        <w:rPr>
+          <w:color w:val="auto"/>
+        </w:rPr>
+        <w:t>}</w:t>
+      </w:r>
+      <w:r>
+        <w:t xml:space="preserve"> </w:t>
+      </w:r>
+      <w:r>
         <w:t xml:space="preserve">(get) </w:t>
       </w:r>
       <w:r>
@@ -558,14 +617,43 @@
       </w:pPr>
       <w:proofErr w:type="gramStart"/>
       <w:r>
+        <w:rPr>
+          <w:color w:val="0070C0"/>
+        </w:rPr>
         <w:lastRenderedPageBreak/>
         <w:t>function</w:t>
       </w:r>
       <w:proofErr w:type="gramEnd"/>
       <w:r>
+        <w:rPr>
+          <w:color w:val="0070C0"/>
+        </w:rPr>
         <w:t xml:space="preserve"> </w:t>
       </w:r>
       <w:r>
+        <w:rPr>
+          <w:color w:val="auto"/>
+        </w:rPr>
+        <w:t>{</w:t>
+      </w:r>
+      <w:proofErr w:type="spellStart"/>
+      <w:r>
+        <w:rPr>
+          <w:color w:val="auto"/>
+        </w:rPr>
+        <w:t>param</w:t>
+      </w:r>
+      <w:proofErr w:type="spellEnd"/>
+      <w:r>
+        <w:rPr>
+          <w:color w:val="auto"/>
+        </w:rPr>
+        <w:t>}</w:t>
+      </w:r>
+      <w:r>
+        <w:t xml:space="preserve"> </w:t>
+      </w:r>
+      <w:r>
         <w:t xml:space="preserve">(get) </w:t>
       </w:r>
       <w:r>
@@ -576,6 +664,7 @@
       </w:r>
     </w:p>
     <w:p>
+      <w:proofErr w:type="gramStart"/>
       <w:r>
         <w:t xml:space="preserve">Returns collection element’s value for iterator </w:t>
       </w:r>
@@ -586,16 +675,470 @@
         <w:t>param</w:t>
       </w:r>
       <w:r>
+        <w:t xml:space="preserve">, </w:t>
+      </w:r>
+      <w:r>
+        <w:t>or the return value of a coroutine.</w:t>
+      </w:r>
+      <w:proofErr w:type="gramEnd"/>
+      <w:r>
+        <w:t xml:space="preserve">  R</w:t>
+      </w:r>
+      <w:r>
+        <w:t xml:space="preserve">eturns </w:t>
+      </w:r>
+      <w:r>
+        <w:rPr>
+          <w:rStyle w:val="CodeChar"/>
+        </w:rPr>
+        <w:t>null</w:t>
+      </w:r>
+      <w:r>
+        <w:t xml:space="preserve"> for all other types or if element is not in collection.</w:t>
+      </w:r>
+    </w:p>
+    <w:p>
+      <w:pPr>
+        <w:pStyle w:val="Heading2"/>
+      </w:pPr>
+      <w:proofErr w:type="gramStart"/>
+      <w:r>
+        <w:rPr>
+          <w:color w:val="0070C0"/>
+        </w:rPr>
+        <w:t>function</w:t>
+      </w:r>
+      <w:proofErr w:type="gramEnd"/>
+      <w:r>
+        <w:rPr>
+          <w:color w:val="0070C0"/>
+        </w:rPr>
+        <w:t xml:space="preserve"> </w:t>
+      </w:r>
+      <w:r>
+        <w:t xml:space="preserve">(get) </w:t>
+      </w:r>
+      <w:r>
+        <w:rPr>
+          <w:color w:val="7030A0"/>
+        </w:rPr>
+        <w:t>call stack</w:t>
+      </w:r>
+    </w:p>
+    <w:p>
+      <w:proofErr w:type="gramStart"/>
+      <w:r>
+        <w:t>Returns collection of strings indicating the current call stack.</w:t>
+      </w:r>
+      <w:proofErr w:type="gramEnd"/>
+      <w:r>
+        <w:t xml:space="preserve">  The first entry is always “root”.</w:t>
+      </w:r>
+    </w:p>
+    <w:p>
+      <w:pPr>
+        <w:pStyle w:val="Heading2"/>
+      </w:pPr>
+      <w:proofErr w:type="gramStart"/>
+      <w:r>
+        <w:rPr>
+          <w:color w:val="0070C0"/>
+        </w:rPr>
+        <w:t>function</w:t>
+      </w:r>
+      <w:proofErr w:type="gramEnd"/>
+      <w:r>
+        <w:rPr>
+          <w:color w:val="0070C0"/>
+        </w:rPr>
+        <w:t xml:space="preserve"> </w:t>
+      </w:r>
+      <w:r>
+        <w:rPr>
+          <w:color w:val="7030A0"/>
+        </w:rPr>
+        <w:t xml:space="preserve">call </w:t>
+      </w:r>
+      <w:r>
+        <w:rPr>
+          <w:color w:val="auto"/>
+        </w:rPr>
+        <w:t>{</w:t>
+      </w:r>
+      <w:r>
+        <w:rPr>
+          <w:color w:val="0070C0"/>
+        </w:rPr>
+        <w:t xml:space="preserve">function </w:t>
+      </w:r>
+      <w:proofErr w:type="spellStart"/>
+      <w:r>
+        <w:rPr>
+          <w:color w:val="auto"/>
+        </w:rPr>
+        <w:t>param</w:t>
+      </w:r>
+      <w:proofErr w:type="spellEnd"/>
+      <w:r>
+        <w:rPr>
+          <w:color w:val="auto"/>
+        </w:rPr>
+        <w:t>}</w:t>
+      </w:r>
+    </w:p>
+    <w:p>
+      <w:r>
+        <w:t xml:space="preserve">Invokes a function </w:t>
+      </w:r>
+      <w:r>
+        <w:rPr>
+          <w:rStyle w:val="CodeChar"/>
+        </w:rPr>
+        <w:t>param</w:t>
+      </w:r>
+      <w:r>
+        <w:t>, and returns the function’s return value.</w:t>
+      </w:r>
+    </w:p>
+    <w:p>
+      <w:pPr>
+        <w:pStyle w:val="Heading2"/>
+      </w:pPr>
+      <w:proofErr w:type="gramStart"/>
+      <w:r>
+        <w:rPr>
+          <w:color w:val="0070C0"/>
+        </w:rPr>
+        <w:t>function</w:t>
+      </w:r>
+      <w:proofErr w:type="gramEnd"/>
+      <w:r>
+        <w:rPr>
+          <w:color w:val="0070C0"/>
+        </w:rPr>
+        <w:t xml:space="preserve"> </w:t>
+      </w:r>
+      <w:r>
+        <w:rPr>
+          <w:color w:val="7030A0"/>
+        </w:rPr>
+        <w:t xml:space="preserve">call </w:t>
+      </w:r>
+      <w:r>
+        <w:rPr>
+          <w:color w:val="auto"/>
+        </w:rPr>
+        <w:t>{</w:t>
+      </w:r>
+      <w:r>
+        <w:rPr>
+          <w:color w:val="0070C0"/>
+        </w:rPr>
+        <w:t xml:space="preserve">function </w:t>
+      </w:r>
+      <w:proofErr w:type="spellStart"/>
+      <w:r>
+        <w:rPr>
+          <w:color w:val="auto"/>
+        </w:rPr>
+        <w:t>param</w:t>
+      </w:r>
+      <w:proofErr w:type="spellEnd"/>
+      <w:r>
+        <w:rPr>
+          <w:color w:val="auto"/>
+        </w:rPr>
+        <w:t>}</w:t>
+      </w:r>
+      <w:r>
+        <w:rPr>
+          <w:color w:val="7030A0"/>
+        </w:rPr>
+        <w:t xml:space="preserve"> </w:t>
+      </w:r>
+      <w:r>
+        <w:rPr>
+          <w:color w:val="7030A0"/>
+        </w:rPr>
+        <w:t xml:space="preserve">with </w:t>
+      </w:r>
+      <w:r>
+        <w:rPr>
+          <w:color w:val="auto"/>
+        </w:rPr>
+        <w:t>{</w:t>
+      </w:r>
+      <w:proofErr w:type="spellStart"/>
+      <w:r>
+        <w:rPr>
+          <w:color w:val="auto"/>
+        </w:rPr>
+        <w:t>param</w:t>
+      </w:r>
+      <w:r>
+        <w:rPr>
+          <w:color w:val="auto"/>
+        </w:rPr>
+        <w:t>s</w:t>
+      </w:r>
+      <w:proofErr w:type="spellEnd"/>
+      <w:r>
+        <w:rPr>
+          <w:color w:val="auto"/>
+        </w:rPr>
+        <w:t>}</w:t>
+      </w:r>
+    </w:p>
+    <w:p>
+      <w:r>
+        <w:t xml:space="preserve">Invokes a function </w:t>
+      </w:r>
+      <w:r>
+        <w:rPr>
+          <w:rStyle w:val="CodeChar"/>
+        </w:rPr>
+        <w:t>param</w:t>
+      </w:r>
+      <w:r>
+        <w:t xml:space="preserve">, forwarding all </w:t>
+      </w:r>
+      <w:r>
+        <w:rPr>
+          <w:rStyle w:val="CodeChar"/>
+        </w:rPr>
+        <w:t>params</w:t>
+      </w:r>
+      <w:r>
+        <w:t xml:space="preserve"> to the function, and returns the function’s return value.</w:t>
+      </w:r>
+    </w:p>
+    <w:p>
+      <w:pPr>
+        <w:pStyle w:val="Heading2"/>
+      </w:pPr>
+      <w:proofErr w:type="gramStart"/>
+      <w:r>
+        <w:rPr>
+          <w:color w:val="0070C0"/>
+        </w:rPr>
+        <w:t>function</w:t>
+      </w:r>
+      <w:proofErr w:type="gramEnd"/>
+      <w:r>
+        <w:rPr>
+          <w:color w:val="0070C0"/>
+        </w:rPr>
+        <w:t xml:space="preserve"> </w:t>
+      </w:r>
+      <w:proofErr w:type="spellStart"/>
+      <w:r>
+        <w:t>async</w:t>
+      </w:r>
+      <w:proofErr w:type="spellEnd"/>
+      <w:r>
+        <w:t xml:space="preserve"> </w:t>
+      </w:r>
+      <w:r>
+        <w:rPr>
+          <w:color w:val="7030A0"/>
+        </w:rPr>
+        <w:t xml:space="preserve">call </w:t>
+      </w:r>
+      <w:r>
+        <w:rPr>
+          <w:color w:val="auto"/>
+        </w:rPr>
+        <w:t>{</w:t>
+      </w:r>
+      <w:r>
+        <w:rPr>
+          <w:color w:val="0070C0"/>
+        </w:rPr>
+        <w:t xml:space="preserve">function </w:t>
+      </w:r>
+      <w:proofErr w:type="spellStart"/>
+      <w:r>
+        <w:rPr>
+          <w:color w:val="auto"/>
+        </w:rPr>
+        <w:t>param</w:t>
+      </w:r>
+      <w:proofErr w:type="spellEnd"/>
+      <w:r>
+        <w:rPr>
+          <w:color w:val="auto"/>
+        </w:rPr>
+        <w:t>}</w:t>
+      </w:r>
+    </w:p>
+    <w:p>
+      <w:r>
+        <w:t>Invokes a</w:t>
+      </w:r>
+      <w:r>
+        <w:t>n</w:t>
+      </w:r>
+      <w:r>
+        <w:t xml:space="preserve"> </w:t>
+      </w:r>
+      <w:r>
+        <w:t xml:space="preserve">asynchronous </w:t>
+      </w:r>
+      <w:r>
+        <w:t xml:space="preserve">function </w:t>
+      </w:r>
+      <w:r>
+        <w:rPr>
+          <w:rStyle w:val="CodeChar"/>
+        </w:rPr>
+        <w:t>param</w:t>
+      </w:r>
+      <w:r>
         <w:t xml:space="preserve">, and returns </w:t>
       </w:r>
       <w:r>
+        <w:t>a coroutine handle</w:t>
+      </w:r>
+      <w:r>
+        <w:t>.</w:t>
+      </w:r>
+    </w:p>
+    <w:p>
+      <w:pPr>
+        <w:pStyle w:val="Heading2"/>
+      </w:pPr>
+      <w:proofErr w:type="gramStart"/>
+      <w:r>
+        <w:rPr>
+          <w:color w:val="0070C0"/>
+        </w:rPr>
+        <w:t>function</w:t>
+      </w:r>
+      <w:proofErr w:type="gramEnd"/>
+      <w:r>
+        <w:rPr>
+          <w:color w:val="0070C0"/>
+        </w:rPr>
+        <w:t xml:space="preserve"> </w:t>
+      </w:r>
+      <w:proofErr w:type="spellStart"/>
+      <w:r>
+        <w:rPr>
+          <w:color w:val="7030A0"/>
+        </w:rPr>
+        <w:t>async</w:t>
+      </w:r>
+      <w:proofErr w:type="spellEnd"/>
+      <w:r>
+        <w:rPr>
+          <w:color w:val="7030A0"/>
+        </w:rPr>
+        <w:t xml:space="preserve"> c</w:t>
+      </w:r>
+      <w:r>
+        <w:rPr>
+          <w:color w:val="7030A0"/>
+        </w:rPr>
+        <w:t xml:space="preserve">all </w:t>
+      </w:r>
+      <w:r>
+        <w:rPr>
+          <w:color w:val="auto"/>
+        </w:rPr>
+        <w:t>{</w:t>
+      </w:r>
+      <w:r>
+        <w:rPr>
+          <w:color w:val="0070C0"/>
+        </w:rPr>
+        <w:t xml:space="preserve">function </w:t>
+      </w:r>
+      <w:proofErr w:type="spellStart"/>
+      <w:r>
+        <w:rPr>
+          <w:color w:val="auto"/>
+        </w:rPr>
+        <w:t>param</w:t>
+      </w:r>
+      <w:proofErr w:type="spellEnd"/>
+      <w:r>
+        <w:rPr>
+          <w:color w:val="auto"/>
+        </w:rPr>
+        <w:t>}</w:t>
+      </w:r>
+      <w:r>
+        <w:rPr>
+          <w:color w:val="7030A0"/>
+        </w:rPr>
+        <w:t xml:space="preserve"> </w:t>
+      </w:r>
+      <w:r>
+        <w:rPr>
+          <w:color w:val="7030A0"/>
+        </w:rPr>
+        <w:t xml:space="preserve">with </w:t>
+      </w:r>
+      <w:r>
+        <w:rPr>
+          <w:color w:val="auto"/>
+        </w:rPr>
+        <w:t>{</w:t>
+      </w:r>
+      <w:proofErr w:type="spellStart"/>
+      <w:r>
+        <w:rPr>
+          <w:color w:val="auto"/>
+        </w:rPr>
+        <w:t>param</w:t>
+      </w:r>
+      <w:r>
+        <w:rPr>
+          <w:color w:val="auto"/>
+        </w:rPr>
+        <w:t>s</w:t>
+      </w:r>
+      <w:proofErr w:type="spellEnd"/>
+      <w:r>
+        <w:rPr>
+          <w:color w:val="auto"/>
+        </w:rPr>
+        <w:t>}</w:t>
+      </w:r>
+    </w:p>
+    <w:p>
+      <w:r>
+        <w:t>Invokes a</w:t>
+      </w:r>
+      <w:r>
+        <w:t>n asynchronous</w:t>
+      </w:r>
+      <w:r>
+        <w:t xml:space="preserve"> function </w:t>
+      </w:r>
+      <w:r>
         <w:rPr>
           <w:rStyle w:val="CodeChar"/>
         </w:rPr>
-        <w:t>null</w:t>
-      </w:r>
-      <w:r>
-        <w:t xml:space="preserve"> for all other types or if element is not in collection.</w:t>
+        <w:t>param</w:t>
+      </w:r>
+      <w:r>
+        <w:t xml:space="preserve">, forwarding all </w:t>
+      </w:r>
+      <w:r>
+        <w:rPr>
+          <w:rStyle w:val="CodeChar"/>
+        </w:rPr>
+        <w:t>params</w:t>
+      </w:r>
+      <w:r>
+        <w:t xml:space="preserve"> to the function, and returns </w:t>
+      </w:r>
+      <w:r>
+        <w:t>a coroutine handle</w:t>
+      </w:r>
+      <w:r>
+        <w:t>.</w:t>
       </w:r>
     </w:p>
     <w:p>
@@ -604,27 +1147,194 @@
       </w:pPr>
       <w:proofErr w:type="gramStart"/>
       <w:r>
+        <w:rPr>
+          <w:color w:val="0070C0"/>
+        </w:rPr>
         <w:t>function</w:t>
       </w:r>
       <w:proofErr w:type="gramEnd"/>
       <w:r>
-        <w:t xml:space="preserve"> (get) </w:t>
+        <w:rPr>
+          <w:color w:val="0070C0"/>
+        </w:rPr>
+        <w:t xml:space="preserve"> </w:t>
+      </w:r>
+      <w:r>
+        <w:rPr>
+          <w:color w:val="auto"/>
+        </w:rPr>
+        <w:t>{</w:t>
+      </w:r>
+      <w:r>
+        <w:rPr>
+          <w:color w:val="0070C0"/>
+        </w:rPr>
+        <w:t>coroutine</w:t>
+      </w:r>
+      <w:r>
+        <w:rPr>
+          <w:color w:val="0070C0"/>
+        </w:rPr>
+        <w:t xml:space="preserve"> </w:t>
+      </w:r>
+      <w:proofErr w:type="spellStart"/>
+      <w:r>
+        <w:rPr>
+          <w:color w:val="auto"/>
+        </w:rPr>
+        <w:t>param</w:t>
+      </w:r>
+      <w:proofErr w:type="spellEnd"/>
+      <w:r>
+        <w:rPr>
+          <w:color w:val="auto"/>
+        </w:rPr>
+        <w:t>}</w:t>
+      </w:r>
+      <w:r>
+        <w:t xml:space="preserve"> (</w:t>
+      </w:r>
+      <w:r>
+        <w:t>is</w:t>
+      </w:r>
+      <w:r>
+        <w:t xml:space="preserve">) </w:t>
       </w:r>
       <w:r>
         <w:rPr>
           <w:color w:val="7030A0"/>
         </w:rPr>
-        <w:t>call stack</w:t>
-      </w:r>
-    </w:p>
-    <w:p>
+        <w:t>finished</w:t>
+      </w:r>
+    </w:p>
+    <w:p>
+      <w:r>
+        <w:t xml:space="preserve">Executes the coroutine </w:t>
+      </w:r>
+      <w:r>
+        <w:rPr>
+          <w:rStyle w:val="CodeChar"/>
+        </w:rPr>
+        <w:t>param</w:t>
+      </w:r>
+      <w:r>
+        <w:t xml:space="preserve"> and returns </w:t>
+      </w:r>
+      <w:r>
+        <w:rPr>
+          <w:rStyle w:val="CodeChar"/>
+        </w:rPr>
+        <w:t>true</w:t>
+      </w:r>
+      <w:r>
+        <w:t xml:space="preserve"> if finished</w:t>
+      </w:r>
+      <w:r>
+        <w:t>.</w:t>
+      </w:r>
+    </w:p>
+    <w:p>
+      <w:pPr>
+        <w:pStyle w:val="Heading2"/>
+      </w:pPr>
       <w:proofErr w:type="gramStart"/>
       <w:r>
-        <w:t>Returns collection of strings indicating the current call stack.</w:t>
+        <w:rPr>
+          <w:color w:val="0070C0"/>
+        </w:rPr>
+        <w:t>function</w:t>
       </w:r>
       <w:proofErr w:type="gramEnd"/>
       <w:r>
-        <w:t xml:space="preserve">  The first entry is always “root”.</w:t>
+        <w:rPr>
+          <w:color w:val="0070C0"/>
+        </w:rPr>
+        <w:t xml:space="preserve"> </w:t>
+      </w:r>
+      <w:r>
+        <w:rPr>
+          <w:color w:val="7030A0"/>
+        </w:rPr>
+        <w:t>all</w:t>
+      </w:r>
+      <w:r>
+        <w:rPr>
+          <w:color w:val="7030A0"/>
+        </w:rPr>
+        <w:t xml:space="preserve"> </w:t>
+      </w:r>
+      <w:r>
+        <w:rPr>
+          <w:color w:val="7030A0"/>
+        </w:rPr>
+        <w:t>(of)</w:t>
+      </w:r>
+      <w:r>
+        <w:rPr>
+          <w:color w:val="7030A0"/>
+        </w:rPr>
+        <w:t xml:space="preserve"> </w:t>
+      </w:r>
+      <w:r>
+        <w:rPr>
+          <w:color w:val="auto"/>
+        </w:rPr>
+        <w:t>{</w:t>
+      </w:r>
+      <w:r>
+        <w:rPr>
+          <w:color w:val="0070C0"/>
+        </w:rPr>
+        <w:t>collection</w:t>
+      </w:r>
+      <w:r>
+        <w:rPr>
+          <w:color w:val="0070C0"/>
+        </w:rPr>
+        <w:t xml:space="preserve"> </w:t>
+      </w:r>
+      <w:proofErr w:type="spellStart"/>
+      <w:r>
+        <w:rPr>
+          <w:color w:val="auto"/>
+        </w:rPr>
+        <w:t>param</w:t>
+      </w:r>
+      <w:proofErr w:type="spellEnd"/>
+      <w:r>
+        <w:rPr>
+          <w:color w:val="auto"/>
+        </w:rPr>
+        <w:t>}</w:t>
+      </w:r>
+      <w:r>
+        <w:rPr>
+          <w:color w:val="7030A0"/>
+        </w:rPr>
+        <w:t xml:space="preserve"> </w:t>
+      </w:r>
+      <w:r>
+        <w:rPr>
+          <w:color w:val="7030A0"/>
+        </w:rPr>
+        <w:t>(are) finished</w:t>
+      </w:r>
+    </w:p>
+    <w:p>
+      <w:r>
+        <w:t xml:space="preserve">Executes all coroutines and returns </w:t>
+      </w:r>
+      <w:r>
+        <w:rPr>
+          <w:rStyle w:val="CodeChar"/>
+        </w:rPr>
+        <w:t>true</w:t>
+      </w:r>
+      <w:r>
+        <w:t xml:space="preserve"> if all are finished</w:t>
+      </w:r>
+      <w:r>
+        <w:t>.</w:t>
       </w:r>
     </w:p>
     <w:p>
@@ -633,17 +1343,29 @@
       </w:pPr>
       <w:proofErr w:type="gramStart"/>
       <w:r>
+        <w:rPr>
+          <w:color w:val="0070C0"/>
+        </w:rPr>
         <w:t>function</w:t>
       </w:r>
       <w:proofErr w:type="gramEnd"/>
       <w:r>
+        <w:rPr>
+          <w:color w:val="0070C0"/>
+        </w:rPr>
         <w:t xml:space="preserve"> </w:t>
       </w:r>
       <w:r>
         <w:rPr>
           <w:color w:val="7030A0"/>
         </w:rPr>
-        <w:t xml:space="preserve">call </w:t>
+        <w:t>any</w:t>
+      </w:r>
+      <w:r>
+        <w:rPr>
+          <w:color w:val="7030A0"/>
+        </w:rPr>
+        <w:t xml:space="preserve"> (of) </w:t>
       </w:r>
       <w:r>
         <w:rPr>
@@ -655,7 +1377,13 @@
         <w:rPr>
           <w:color w:val="0070C0"/>
         </w:rPr>
-        <w:t xml:space="preserve">function </w:t>
+        <w:t>collection</w:t>
+      </w:r>
+      <w:r>
+        <w:rPr>
+          <w:color w:val="0070C0"/>
+        </w:rPr>
+        <w:t xml:space="preserve"> </w:t>
       </w:r>
       <w:proofErr w:type="spellStart"/>
       <w:r>
@@ -671,137 +1399,46 @@
         </w:rPr>
         <w:t>}</w:t>
       </w:r>
-    </w:p>
-    <w:p>
-      <w:proofErr w:type="gramStart"/>
-      <w:r>
-        <w:t xml:space="preserve">Invokes a function variable </w:t>
+      <w:r>
+        <w:rPr>
+          <w:color w:val="7030A0"/>
+        </w:rPr>
+        <w:t xml:space="preserve"> </w:t>
+      </w:r>
+      <w:r>
+        <w:rPr>
+          <w:color w:val="7030A0"/>
+        </w:rPr>
+        <w:t>(is</w:t>
+      </w:r>
+      <w:r>
+        <w:rPr>
+          <w:color w:val="7030A0"/>
+        </w:rPr>
+        <w:t>) finished</w:t>
+      </w:r>
+    </w:p>
+    <w:p>
+      <w:r>
+        <w:t xml:space="preserve">Executes all coroutines and returns </w:t>
       </w:r>
       <w:r>
         <w:rPr>
           <w:rStyle w:val="CodeChar"/>
         </w:rPr>
-        <w:t>param</w:t>
-      </w:r>
-      <w:r>
-        <w:t>.</w:t>
-      </w:r>
-      <w:proofErr w:type="gramEnd"/>
-    </w:p>
-    <w:p>
-      <w:pPr>
-        <w:pStyle w:val="Heading2"/>
-      </w:pPr>
-      <w:proofErr w:type="gramStart"/>
-      <w:r>
-        <w:t>function</w:t>
-      </w:r>
-      <w:proofErr w:type="gramEnd"/>
+        <w:t>true</w:t>
+      </w:r>
       <w:r>
         <w:t xml:space="preserve"> </w:t>
       </w:r>
       <w:r>
-        <w:rPr>
-          <w:color w:val="7030A0"/>
-        </w:rPr>
-        <w:t xml:space="preserve">call </w:t>
-      </w:r>
-      <w:r>
-        <w:rPr>
-          <w:color w:val="auto"/>
-        </w:rPr>
-        <w:t>{</w:t>
-      </w:r>
-      <w:r>
-        <w:rPr>
-          <w:color w:val="0070C0"/>
-        </w:rPr>
-        <w:t xml:space="preserve">function </w:t>
-      </w:r>
-      <w:proofErr w:type="spellStart"/>
-      <w:r>
-        <w:rPr>
-          <w:color w:val="auto"/>
-        </w:rPr>
-        <w:t>param</w:t>
-      </w:r>
-      <w:proofErr w:type="spellEnd"/>
-      <w:r>
-        <w:rPr>
-          <w:color w:val="auto"/>
-        </w:rPr>
-        <w:t>}</w:t>
-      </w:r>
-      <w:r>
-        <w:rPr>
-          <w:color w:val="7030A0"/>
-        </w:rPr>
-        <w:t xml:space="preserve"> </w:t>
-      </w:r>
-      <w:r>
-        <w:rPr>
-          <w:color w:val="7030A0"/>
-        </w:rPr>
-        <w:t>with</w:t>
-      </w:r>
-      <w:r>
-        <w:rPr>
-          <w:color w:val="7030A0"/>
-        </w:rPr>
-        <w:t xml:space="preserve"> </w:t>
-      </w:r>
-      <w:r>
-        <w:rPr>
-          <w:color w:val="auto"/>
-        </w:rPr>
-        <w:t>{</w:t>
-      </w:r>
-      <w:proofErr w:type="spellStart"/>
-      <w:r>
-        <w:rPr>
-          <w:color w:val="auto"/>
-        </w:rPr>
-        <w:t>param</w:t>
-      </w:r>
-      <w:r>
-        <w:rPr>
-          <w:color w:val="auto"/>
-        </w:rPr>
-        <w:t>s</w:t>
-      </w:r>
-      <w:proofErr w:type="spellEnd"/>
-      <w:r>
-        <w:rPr>
-          <w:color w:val="auto"/>
-        </w:rPr>
-        <w:t>}</w:t>
-      </w:r>
-    </w:p>
-    <w:p>
-      <w:proofErr w:type="gramStart"/>
-      <w:r>
-        <w:t xml:space="preserve">Invokes a function variable </w:t>
-      </w:r>
-      <w:proofErr w:type="spellStart"/>
-      <w:r>
-        <w:t>param</w:t>
-      </w:r>
-      <w:proofErr w:type="spellEnd"/>
-      <w:r>
-        <w:t xml:space="preserve">, forwarding all </w:t>
-      </w:r>
-      <w:r>
-        <w:rPr>
-          <w:rStyle w:val="CodeChar"/>
-        </w:rPr>
-        <w:t>params</w:t>
-      </w:r>
-      <w:r>
-        <w:t xml:space="preserve"> to the function.</w:t>
+        <w:t>any is</w:t>
+      </w:r>
+      <w:r>
+        <w:t xml:space="preserve"> finished.</w:t>
       </w:r>
       <w:bookmarkStart w:id="0" w:name="_GoBack"/>
       <w:bookmarkEnd w:id="0"/>
-      <w:proofErr w:type="gramEnd"/>
     </w:p>
     <w:p>
       <w:pPr>
@@ -3109,7 +3746,7 @@
 </file>
 
 <file path=customXml/itemProps1.xml><?xml version="1.0" encoding="utf-8"?>
-<ds:datastoreItem xmlns:ds="http://schemas.openxmlformats.org/officeDocument/2006/customXml" ds:itemID="{95760296-BAD9-47EA-8104-DB4442832C6E}">
+<ds:datastoreItem xmlns:ds="http://schemas.openxmlformats.org/officeDocument/2006/customXml" ds:itemID="{6BF788B7-EF8F-48E4-A5C2-D33259EDC910}">
   <ds:schemaRefs>
     <ds:schemaRef ds:uri="http://schemas.openxmlformats.org/officeDocument/2006/bibliography"/>
   </ds:schemaRefs>

</xml_diff>